<commit_message>
update design report, add logos, add logo to website
</commit_message>
<xml_diff>
--- a/documents/design report/design_report.docx
+++ b/documents/design report/design_report.docx
@@ -7,20 +7,6 @@
         <w:pStyle w:val="papertitle"/>
         <w:rPr>
           <w:rFonts w:ascii="Adobe Garamond Pro" w:eastAsia="MS Mincho" w:hAnsi="Adobe Garamond Pro"/>
-        </w:rPr>
-      </w:pPr>
-      <w:r>
-        <w:rPr>
-          <w:rFonts w:ascii="Adobe Garamond Pro" w:eastAsia="MS Mincho" w:hAnsi="Adobe Garamond Pro"/>
-        </w:rPr>
-        <w:t>Sleepify</w:t>
-      </w:r>
-    </w:p>
-    <w:p>
-      <w:pPr>
-        <w:pStyle w:val="papertitle"/>
-        <w:rPr>
-          <w:rFonts w:ascii="Adobe Garamond Pro" w:eastAsia="MS Mincho" w:hAnsi="Adobe Garamond Pro"/>
           <w:sz w:val="28"/>
           <w:szCs w:val="28"/>
         </w:rPr>
@@ -30,660 +16,21 @@
           <w:rFonts w:ascii="Adobe Garamond Pro" w:eastAsia="MS Mincho" w:hAnsi="Adobe Garamond Pro"/>
           <w:sz w:val="20"/>
           <w:szCs w:val="28"/>
-        </w:rPr>
-        <w:t>Design Report</w:t>
-      </w:r>
-    </w:p>
-    <w:p>
-      <w:pPr>
-        <w:pStyle w:val="Author"/>
-        <w:rPr>
-          <w:rFonts w:ascii="Adobe Garamond Pro" w:eastAsia="MS Mincho" w:hAnsi="Adobe Garamond Pro"/>
-        </w:rPr>
-        <w:sectPr>
-          <w:footerReference w:type="default" r:id="rId8"/>
-          <w:pgSz w:w="11909" w:h="16834" w:code="9"/>
-          <w:pgMar w:top="1077" w:right="731" w:bottom="1077" w:left="731" w:header="720" w:footer="720" w:gutter="0"/>
-          <w:cols w:space="720"/>
-          <w:docGrid w:linePitch="360"/>
-        </w:sectPr>
-      </w:pPr>
-    </w:p>
-    <w:p>
-      <w:pPr>
-        <w:pStyle w:val="Affiliation"/>
-        <w:rPr>
-          <w:rFonts w:ascii="Adobe Garamond Pro" w:eastAsia="MS Mincho" w:hAnsi="Adobe Garamond Pro"/>
-        </w:rPr>
-        <w:sectPr>
-          <w:type w:val="continuous"/>
-          <w:pgSz w:w="11909" w:h="16834" w:code="9"/>
-          <w:pgMar w:top="1080" w:right="734" w:bottom="2434" w:left="734" w:header="720" w:footer="720" w:gutter="0"/>
-          <w:cols w:num="2" w:space="720" w:equalWidth="0">
-            <w:col w:w="4860" w:space="720"/>
-            <w:col w:w="4860"/>
-          </w:cols>
-          <w:docGrid w:linePitch="360"/>
-        </w:sectPr>
-      </w:pPr>
-    </w:p>
-    <w:p>
-      <w:pPr>
-        <w:pStyle w:val="Affiliation"/>
-        <w:rPr>
-          <w:rFonts w:ascii="Adobe Garamond Pro" w:eastAsia="MS Mincho" w:hAnsi="Adobe Garamond Pro"/>
-          <w:sz w:val="18"/>
-        </w:rPr>
-      </w:pPr>
-      <w:r>
-        <w:rPr>
-          <w:rFonts w:ascii="Adobe Garamond Pro" w:eastAsia="MS Mincho" w:hAnsi="Adobe Garamond Pro"/>
-          <w:sz w:val="18"/>
-        </w:rPr>
-        <w:t xml:space="preserve">Jeremy Chan, Tsz Ho </w:t>
-      </w:r>
-      <w:proofErr w:type="spellStart"/>
-      <w:r>
-        <w:rPr>
-          <w:rFonts w:ascii="Adobe Garamond Pro" w:eastAsia="MS Mincho" w:hAnsi="Adobe Garamond Pro"/>
-          <w:sz w:val="18"/>
-        </w:rPr>
-        <w:t>Ho</w:t>
-      </w:r>
-      <w:proofErr w:type="spellEnd"/>
-      <w:r>
-        <w:rPr>
-          <w:rFonts w:ascii="Adobe Garamond Pro" w:eastAsia="MS Mincho" w:hAnsi="Adobe Garamond Pro"/>
-          <w:sz w:val="18"/>
-        </w:rPr>
-        <w:t>, Dominic Kwok, Ho Shun Lo, Nathalie Wong</w:t>
-      </w:r>
-    </w:p>
-    <w:p>
-      <w:pPr>
-        <w:pStyle w:val="Affiliation"/>
-        <w:rPr>
-          <w:rFonts w:ascii="Adobe Garamond Pro" w:eastAsia="MS Mincho" w:hAnsi="Adobe Garamond Pro"/>
-          <w:sz w:val="18"/>
-        </w:rPr>
-      </w:pPr>
-      <w:r>
-        <w:rPr>
-          <w:rFonts w:ascii="Adobe Garamond Pro" w:eastAsia="MS Mincho" w:hAnsi="Adobe Garamond Pro"/>
-          <w:sz w:val="18"/>
-        </w:rPr>
-        <w:t>Department of Electrical and Electronic Engineering, Imperial College London, SW7 2AZ</w:t>
-      </w:r>
-      <w:r>
-        <w:rPr>
-          <w:rFonts w:ascii="Adobe Garamond Pro" w:eastAsia="MS Mincho" w:hAnsi="Adobe Garamond Pro"/>
-          <w:sz w:val="18"/>
-        </w:rPr>
-        <w:br/>
-        <w:t xml:space="preserve">Email: </w:t>
-      </w:r>
-      <w:r>
-        <w:rPr>
-          <w:rFonts w:ascii="Adobe Garamond Pro" w:eastAsia="MS Mincho" w:hAnsi="Adobe Garamond Pro"/>
-          <w:sz w:val="18"/>
-        </w:rPr>
-        <w:t>{</w:t>
-      </w:r>
-      <w:r>
-        <w:rPr>
-          <w:rFonts w:ascii="Adobe Garamond Pro" w:eastAsia="MS Mincho" w:hAnsi="Adobe Garamond Pro"/>
-          <w:sz w:val="18"/>
-        </w:rPr>
-        <w:t>jc4913, thh13, cyk113, hsl113, nw813</w:t>
-      </w:r>
-      <w:r>
-        <w:rPr>
-          <w:rFonts w:ascii="Adobe Garamond Pro" w:eastAsia="MS Mincho" w:hAnsi="Adobe Garamond Pro"/>
-          <w:sz w:val="18"/>
-        </w:rPr>
-        <w:t>}</w:t>
-      </w:r>
-      <w:r>
-        <w:rPr>
-          <w:rFonts w:ascii="Adobe Garamond Pro" w:eastAsia="MS Mincho" w:hAnsi="Adobe Garamond Pro"/>
-          <w:sz w:val="18"/>
-        </w:rPr>
-        <w:t>@ic.ac.uk</w:t>
-      </w:r>
-    </w:p>
-    <w:p>
-      <w:pPr>
-        <w:rPr>
-          <w:rFonts w:eastAsia="MS Mincho"/>
-        </w:rPr>
-      </w:pPr>
-    </w:p>
-    <w:p>
-      <w:pPr>
-        <w:rPr>
-          <w:rFonts w:eastAsia="MS Mincho"/>
-        </w:rPr>
-        <w:sectPr>
-          <w:type w:val="continuous"/>
-          <w:pgSz w:w="11909" w:h="16834" w:code="9"/>
-          <w:pgMar w:top="1080" w:right="734" w:bottom="2434" w:left="734" w:header="720" w:footer="720" w:gutter="0"/>
-          <w:cols w:space="720"/>
-          <w:docGrid w:linePitch="360"/>
-        </w:sectPr>
-      </w:pPr>
-    </w:p>
-    <w:p>
-      <w:pPr>
-        <w:pStyle w:val="Abstract"/>
-        <w:rPr>
-          <w:rFonts w:ascii="Adobe Garamond Pro" w:eastAsia="MS Mincho" w:hAnsi="Adobe Garamond Pro"/>
-        </w:rPr>
-      </w:pPr>
-      <w:r>
-        <w:rPr>
-          <w:rFonts w:ascii="Adobe Garamond Pro" w:eastAsia="MS Mincho" w:hAnsi="Adobe Garamond Pro"/>
-          <w:i/>
-          <w:iCs/>
-        </w:rPr>
-        <w:t>Abstract</w:t>
-      </w:r>
-      <w:r>
-        <w:rPr>
-          <w:rFonts w:ascii="Adobe Garamond Pro" w:eastAsia="MS Mincho" w:hAnsi="Adobe Garamond Pro"/>
-        </w:rPr>
-        <w:t>—</w:t>
-      </w:r>
-      <w:r>
-        <w:rPr>
-          <w:rFonts w:ascii="Adobe Garamond Pro" w:hAnsi="Adobe Garamond Pro"/>
-        </w:rPr>
-        <w:t xml:space="preserve"> </w:t>
-      </w:r>
-    </w:p>
-    <w:p>
-      <w:pPr>
-        <w:pStyle w:val="Heading1"/>
-      </w:pPr>
-      <w:r>
-        <w:t xml:space="preserve"> Introduction</w:t>
-      </w:r>
-    </w:p>
-    <w:p>
-      <w:pPr>
-        <w:pStyle w:val="BodyText"/>
-        <w:ind w:firstLine="0"/>
-      </w:pPr>
-      <w:r>
-        <w:tab/>
-      </w:r>
-    </w:p>
-    <w:p>
-      <w:pPr>
-        <w:pStyle w:val="Heading1"/>
-      </w:pPr>
-      <w:r>
-        <w:t>Hypothesis</w:t>
-      </w:r>
-    </w:p>
-    <w:p>
-      <w:pPr>
-        <w:pStyle w:val="BodyText"/>
-        <w:ind w:left="288" w:hanging="288"/>
-      </w:pPr>
-      <w:r>
-        <w:tab/>
-      </w:r>
-      <w:r>
-        <w:t>This project aims to provide a better sleeping experience overall from having the room temperature automatically adjust to sleeping schedules and information from a myriad of sensors from a tracking device. This project also advises the user about the best times to go to bed from calendar integration, reducing the effects of jet-lag where possible. The user will benefit from our project according to the following hypotheses:</w:t>
-      </w:r>
-    </w:p>
-    <w:p>
-      <w:pPr>
-        <w:pStyle w:val="BodyText"/>
-        <w:numPr>
-          <w:ilvl w:val="0"/>
-          <w:numId w:val="16"/>
-        </w:numPr>
-      </w:pPr>
-      <w:r>
-        <w:t>Better sleep quality can be achieved by sleeping in an ideal sleeping temperature, thereby preventing situations where the user cannot fall asleep because the environment is too cold or hot.</w:t>
-      </w:r>
-    </w:p>
-    <w:p>
-      <w:pPr>
-        <w:pStyle w:val="BodyText"/>
-        <w:numPr>
-          <w:ilvl w:val="0"/>
-          <w:numId w:val="16"/>
-        </w:numPr>
-      </w:pPr>
-      <w:r>
-        <w:t>The feeling of grogginess can be reduced when waking up by setting the alarm to go off when the user is not in deep sleep.</w:t>
-      </w:r>
-    </w:p>
-    <w:p>
-      <w:pPr>
-        <w:pStyle w:val="BodyText"/>
-        <w:numPr>
-          <w:ilvl w:val="0"/>
-          <w:numId w:val="16"/>
-        </w:numPr>
-      </w:pPr>
-      <w:r>
-        <w:t>The effects of jet-lag can be minimized by gradually adjusting to the destination time zone by modifying sleeping times, before and during the trip</w:t>
-      </w:r>
-      <w:r>
-        <w:t xml:space="preserve"> </w:t>
-      </w:r>
-      <w:r>
-        <w:fldChar w:fldCharType="begin"/>
-      </w:r>
-      <w:r>
-        <w:instrText xml:space="preserve"> ADDIN ZOTERO_ITEM CSL_CITATION {"citationID":"a1o8fd8n4ma","properties":{"formattedCitation":"[1]","plainCitation":"[1]"},"citationItems":[{"id":110,"uris":["http://zotero.org/users/2475447/items/NSH66NKV"],"uri":["http://zotero.org/users/2475447/items/NSH66NKV"],"itemData":{"id":110,"type":"article-journal","title":"Jet lag: trends and coping strategies","container-title":"The Lancet","page":"1117–1129","volume":"369","issue":"9567","source":"Google Scholar","shortTitle":"Jet lag","author":[{"family":"Waterhouse","given":"Jim"},{"family":"Reilly","given":"Thomas"},{"family":"Atkinson","given":"Greg"},{"family":"Edwards","given":"Ben"}],"issued":{"date-parts":[["2007"]]}}}],"schema":"https://github.com/citation-style-language/schema/raw/master/csl-citation.json"} </w:instrText>
-      </w:r>
-      <w:r>
-        <w:fldChar w:fldCharType="separate"/>
-      </w:r>
-      <w:r>
-        <w:t>[1]</w:t>
-      </w:r>
-      <w:r>
-        <w:fldChar w:fldCharType="end"/>
-      </w:r>
-      <w:r>
-        <w:t>.</w:t>
-      </w:r>
-    </w:p>
-    <w:p>
-      <w:pPr>
-        <w:pStyle w:val="BodyText"/>
-      </w:pPr>
-    </w:p>
-    <w:p>
-      <w:pPr>
-        <w:pStyle w:val="Heading1"/>
-      </w:pPr>
-      <w:r>
-        <w:t>Motivation and Background</w:t>
-      </w:r>
-    </w:p>
-    <w:p>
-      <w:pPr>
-        <w:pStyle w:val="Heading3"/>
-      </w:pPr>
-      <w:r>
-        <w:t>Sleep quality and its relation to health</w:t>
-      </w:r>
-    </w:p>
-    <w:p>
-      <w:pPr>
-        <w:ind w:left="288"/>
-        <w:jc w:val="both"/>
-      </w:pPr>
-      <w:proofErr w:type="spellStart"/>
-      <w:r>
-        <w:t>Addstages</w:t>
-      </w:r>
-      <w:proofErr w:type="spellEnd"/>
-      <w:r>
-        <w:t xml:space="preserve"> of sleep</w:t>
-      </w:r>
-    </w:p>
-    <w:p>
-      <w:pPr>
-        <w:ind w:left="288"/>
-        <w:jc w:val="both"/>
-      </w:pPr>
-      <w:r>
-        <w:t>jetlag</w:t>
-      </w:r>
-    </w:p>
-    <w:p/>
-    <w:p>
-      <w:pPr>
-        <w:pStyle w:val="Heading3"/>
-      </w:pPr>
-      <w:r>
-        <w:t>How machine learning helps</w:t>
-      </w:r>
-    </w:p>
-    <w:p/>
-    <w:p>
-      <w:pPr>
-        <w:pStyle w:val="Heading1"/>
-      </w:pPr>
-      <w:r>
-        <w:t xml:space="preserve">Related </w:t>
-      </w:r>
-      <w:r>
-        <w:t>Work</w:t>
-      </w:r>
-    </w:p>
-    <w:p>
-      <w:pPr>
-        <w:ind w:left="284"/>
-        <w:jc w:val="both"/>
-      </w:pPr>
-      <w:r>
-        <w:t>There are many sleep trackers on the market that use a variety of ways to track sleep quality</w:t>
-      </w:r>
-      <w:r>
-        <w:t>.</w:t>
-      </w:r>
-      <w:r>
-        <w:t xml:space="preserve"> </w:t>
-      </w:r>
-      <w:r>
-        <w:t xml:space="preserve">Software implementations such as the highly rated Sleep Cycle app </w:t>
-      </w:r>
-      <w:r>
-        <w:fldChar w:fldCharType="begin"/>
-      </w:r>
-      <w:r>
-        <w:instrText xml:space="preserve"> ADDIN ZOTERO_ITEM CSL_CITATION {"citationID":"a11m1dpo5f2","properties":{"formattedCitation":"[2]","plainCitation":"[2]"},"citationItems":[{"id":117,"uris":["http://zotero.org/users/2475447/items/QQAJAZZS"],"uri":["http://zotero.org/users/2475447/items/QQAJAZZS"],"itemData":{"id":117,"type":"webpage","title":"Sleep Cycle alarm clock on the App Store","container-title":"App Store","abstract":"Read reviews, compare customer ratings, see screenshots and learn more about Sleep Cycle alarm clock. Download Sleep Cycle alarm clock and enjoy it on your iPhone, iPad and iPod touch.","URL":"https://itunes.apple.com/gb/app/sleep-cycle-alarm-clock/id320606217?mt=8","accessed":{"date-parts":[["2017",2,1]]}}}],"schema":"https://github.com/citation-style-language/schema/raw/master/csl-citation.json"} </w:instrText>
-      </w:r>
-      <w:r>
-        <w:fldChar w:fldCharType="separate"/>
-      </w:r>
-      <w:r>
-        <w:t>[2]</w:t>
-      </w:r>
-      <w:r>
-        <w:fldChar w:fldCharType="end"/>
-      </w:r>
-      <w:r>
-        <w:t xml:space="preserve"> for iOS and Android use</w:t>
-      </w:r>
-      <w:r>
-        <w:t xml:space="preserve"> the accelerometer found in smartphones to track body movement throughout the sleep cycle. Using this data, Sleep Cycle wakes the user up during the lightest sleep phase, preventing the feeling of tiredness in the morning. In addition to the accelerometer, </w:t>
-      </w:r>
-      <w:r>
-        <w:t xml:space="preserve">Sleep as Android </w:t>
-      </w:r>
-      <w:r>
-        <w:fldChar w:fldCharType="begin"/>
-      </w:r>
-      <w:r>
-        <w:instrText xml:space="preserve"> ADDIN ZOTERO_ITEM CSL_CITATION {"citationID":"ap8h3jni1h","properties":{"formattedCitation":"[3]","plainCitation":"[3]"},"citationItems":[{"id":119,"uris":["http://zotero.org/users/2475447/items/D9NAM5G5"],"uri":["http://zotero.org/users/2475447/items/D9NAM5G5"],"itemData":{"id":119,"type":"book","title":"Sleep as Android Unlock","publisher":"Urbandroid Team","source":"Google Play","medium":"Android","abstract":"Unlocks the \"Sleep as Android\" application - the alarm clock with sleep cycle tracker. This is not a subscription but a lifetime license. Install this \"Unlock\" and enjoy all features.Sleep as Android is a smart alarm clock with sleep cycle tracking. Wakes you gently in optimal moment for pleasant mornings. Features: - Sleep cycle tracking with smart wake up- Sleep graph history- Google Fit, S Health- Pebble, Android Wear, Galaxy Gear - Sleep deficit, deep sleep and snoring statistics- Social sharing (FaceBook, Twitter)- Gentle volume nature sound alarms (birds, sea, storm...)- Music playlists from alarm- Nature sound lullabies with binaural tones for fast fall asleep- Never over sleep again with CAPTCHA wake up verification (Math, Sheep counting, Phone shaking, Bathroom QR code or NFC tag scanning...)- Sleep talk recording, snoring detection and anti-snoring- Jet lag preventionMore features waiting for you to explore!Permissions explainedhttp://sleep.urbandroid.org/documentation/permissions/Quick starthttp://sleep.urbandroid.org/documentation/getting-started/Documentationhttp://sleep.urbandroid.org/documentation/FAQ:http://sleep.urbandroid.org/documentation/faq/","URL":"https://play.google.com/store/apps/details?id=com.northcube.sleepcycle&amp;hl=en_GB","author":[{"family":"Team","given":"Urbandroid"}],"issued":{"date-parts":[["2016",8,6]]},"accessed":{"date-parts":[["2017",2,1]]}}}],"schema":"https://github.com/citation-style-language/schema/raw/master/csl-citation.json"} </w:instrText>
-      </w:r>
-      <w:r>
-        <w:fldChar w:fldCharType="separate"/>
-      </w:r>
-      <w:r>
-        <w:t>[3]</w:t>
-      </w:r>
-      <w:r>
-        <w:fldChar w:fldCharType="end"/>
-      </w:r>
-      <w:r>
-        <w:t xml:space="preserve"> </w:t>
-      </w:r>
-      <w:r>
-        <w:t xml:space="preserve">records audio through he microphone to detect snoring, speech, and ambient noise. This can be played back to the user the following morning, and can be a good indicator of sleep disturbances and stress </w:t>
-      </w:r>
-      <w:r>
-        <w:fldChar w:fldCharType="begin"/>
-      </w:r>
-      <w:r>
-        <w:instrText xml:space="preserve"> ADDIN ZOTERO_ITEM CSL_CITATION {"citationID":"a2dv2r4o9d6","properties":{"formattedCitation":"[4]","plainCitation":"[4]"},"citationItems":[{"id":144,"uris":["http://zotero.org/users/2475447/items/JCKTZIQN"],"uri":["http://zotero.org/users/2475447/items/JCKTZIQN"],"itemData":{"id":144,"type":"article-journal","title":"Sleep disturbances and psychiatric disorders associated with posttraumatic stress disorder in the general population","container-title":"Comprehensive Psychiatry","page":"469-478","volume":"41","issue":"6","source":"CrossRef","DOI":"10.1053/comp.2000.16568","ISSN":"0010440X","language":"en","author":[{"family":"Ohayon","given":"Maurice M."},{"family":"Shapiro","given":"Colin M."}],"issued":{"date-parts":[["2000",11]]}}}],"schema":"https://github.com/citation-style-language/schema/raw/master/csl-citation.json"} </w:instrText>
-      </w:r>
-      <w:r>
-        <w:fldChar w:fldCharType="separate"/>
-      </w:r>
-      <w:r>
-        <w:t>[4]</w:t>
-      </w:r>
-      <w:r>
-        <w:fldChar w:fldCharType="end"/>
-      </w:r>
-      <w:r>
-        <w:t>.</w:t>
-      </w:r>
-    </w:p>
-    <w:p>
-      <w:pPr>
-        <w:jc w:val="both"/>
-      </w:pPr>
-    </w:p>
-    <w:p>
-      <w:pPr>
-        <w:pStyle w:val="Heading2"/>
-      </w:pPr>
-      <w:r>
-        <w:t>Background Research</w:t>
-      </w:r>
-    </w:p>
-    <w:p>
-      <w:pPr>
-        <w:pStyle w:val="Heading1"/>
-      </w:pPr>
-      <w:bookmarkStart w:id="0" w:name="OLE_LINK44"/>
-      <w:bookmarkStart w:id="1" w:name="OLE_LINK45"/>
-      <w:r>
-        <w:t>System Design</w:t>
-      </w:r>
-    </w:p>
-    <w:bookmarkEnd w:id="0"/>
-    <w:bookmarkEnd w:id="1"/>
-    <w:p>
-      <w:pPr>
-        <w:pStyle w:val="Heading2"/>
-      </w:pPr>
-      <w:r>
-        <w:t>Hardware</w:t>
-      </w:r>
-    </w:p>
-    <w:p>
-      <w:pPr>
-        <w:pStyle w:val="Heading3"/>
-      </w:pPr>
-      <w:r>
-        <w:t>Sensors</w:t>
-      </w:r>
-    </w:p>
-    <w:p>
-      <w:pPr>
-        <w:jc w:val="both"/>
-      </w:pPr>
-    </w:p>
-    <w:p>
-      <w:pPr>
-        <w:jc w:val="both"/>
-      </w:pPr>
-    </w:p>
-    <w:p>
-      <w:pPr>
-        <w:pStyle w:val="Heading2"/>
-      </w:pPr>
-      <w:r>
-        <w:t>Software</w:t>
-      </w:r>
-    </w:p>
-    <w:p/>
-    <w:p>
-      <w:r>
-        <w:t>-block diagram-</w:t>
-      </w:r>
-    </w:p>
-    <w:p/>
-    <w:p/>
-    <w:p>
-      <w:pPr>
-        <w:pStyle w:val="Heading3"/>
-      </w:pPr>
-      <w:r>
-        <w:t>Machine Learning</w:t>
-      </w:r>
-    </w:p>
-    <w:p/>
-    <w:p/>
-    <w:p>
-      <w:pPr>
-        <w:pStyle w:val="Heading3"/>
-      </w:pPr>
-      <w:r>
-        <w:t>Web Interface</w:t>
-      </w:r>
-    </w:p>
-    <w:p>
-      <w:pPr>
-        <w:jc w:val="both"/>
-      </w:pPr>
-    </w:p>
-    <w:p/>
-    <w:p>
-      <w:pPr>
-        <w:pStyle w:val="Heading3"/>
-      </w:pPr>
-      <w:r>
-        <w:t>Mobile Application</w:t>
-      </w:r>
-    </w:p>
-    <w:p>
-      <w:pPr>
-        <w:jc w:val="both"/>
-      </w:pPr>
-      <w:r>
-        <w:t xml:space="preserve">The mobile application will serve as the bridge between the cloud processing and the </w:t>
-      </w:r>
-      <w:r>
-        <w:t>sensors, as well as the central hub on which users can add feedback about their sleep sessions.</w:t>
-      </w:r>
-    </w:p>
-    <w:p>
-      <w:pPr>
-        <w:jc w:val="both"/>
-      </w:pPr>
-    </w:p>
-    <w:p>
-      <w:pPr>
-        <w:jc w:val="both"/>
-      </w:pPr>
-      <w:r>
-        <w:t>Connecting to the band over Bluetooth, the app will collect all the raw data from the band as it records overnight, and send it to the web server.</w:t>
-      </w:r>
-      <w:r>
-        <w:t xml:space="preserve"> </w:t>
-      </w:r>
-      <w:r>
-        <w:t xml:space="preserve">As the Microsoft Band 2’s sensors have different sampling frequencies </w:t>
-      </w:r>
-      <w:r>
-        <w:fldChar w:fldCharType="begin"/>
-      </w:r>
-      <w:r>
-        <w:instrText xml:space="preserve"> ADDIN ZOTERO_ITEM CSL_CITATION {"citationID":"a1l5850jpaa","properties":{"formattedCitation":"[5]","plainCitation":"[5]"},"citationItems":[{"id":146,"uris":["http://zotero.org/users/2475447/items/U4PV5SPW"],"uri":["http://zotero.org/users/2475447/items/U4PV5SPW"],"itemData":{"id":146,"type":"speech","title":"Microsoft Band: Developing for Microsoft Band and Microsoft Health","abstract":"Microsoft Band: Developing for Microsoft Band and Microsoft Health","URL":"video.ch9.ms/sessions/build/2015/2-619.pptx","author":[{"family":"Alvi","given":"Ali"},{"family":"Andrews","given":"Tony"}]}}],"schema":"https://github.com/citation-style-language/schema/raw/master/csl-citation.json"} </w:instrText>
-      </w:r>
-      <w:r>
-        <w:fldChar w:fldCharType="separate"/>
-      </w:r>
-      <w:r>
-        <w:t>[5]</w:t>
-      </w:r>
-      <w:r>
-        <w:fldChar w:fldCharType="end"/>
-      </w:r>
-      <w:r>
-        <w:t xml:space="preserve">, </w:t>
-      </w:r>
-      <w:r>
-        <w:t>some pre-processing has to be done on the application to avoid sending huge amounts of data to the web server. To put this into perspective, the accelerometer recording its values at 30Hz generates a 30MB log file in just 6 hours of sleep. Not only is the data sparse (lots of repeating values), uploading a 30MB log file to the server means the solution is not desirable in its scalability for many users.</w:t>
-      </w:r>
-    </w:p>
-    <w:p>
-      <w:pPr>
-        <w:jc w:val="both"/>
-      </w:pPr>
-    </w:p>
-    <w:p>
-      <w:pPr>
-        <w:jc w:val="both"/>
-      </w:pPr>
-      <w:r>
-        <w:t xml:space="preserve">-add some </w:t>
-      </w:r>
-      <w:proofErr w:type="spellStart"/>
-      <w:r>
-        <w:t>parametsr</w:t>
-      </w:r>
-      <w:proofErr w:type="spellEnd"/>
-      <w:r>
-        <w:t xml:space="preserve"> on which sensor </w:t>
-      </w:r>
-      <w:proofErr w:type="spellStart"/>
-      <w:r>
-        <w:t>eneds</w:t>
-      </w:r>
-      <w:proofErr w:type="spellEnd"/>
-      <w:r>
-        <w:t xml:space="preserve"> what, mean, median, </w:t>
-      </w:r>
-      <w:proofErr w:type="spellStart"/>
-      <w:r>
-        <w:t>etc</w:t>
-      </w:r>
-      <w:proofErr w:type="spellEnd"/>
-      <w:r>
-        <w:t>-</w:t>
-      </w:r>
-    </w:p>
-    <w:p>
-      <w:pPr>
-        <w:jc w:val="both"/>
-      </w:pPr>
-    </w:p>
-    <w:p>
-      <w:pPr>
-        <w:jc w:val="both"/>
-      </w:pPr>
-      <w:r>
-        <w:t>A working prototype that connects, collects, and aggregates data from the Microsoft Band 2 has already been created (</w:t>
-      </w:r>
-      <w:r>
-        <w:fldChar w:fldCharType="begin"/>
-      </w:r>
-      <w:r>
-        <w:instrText xml:space="preserve"> REF _Ref473724473 \h </w:instrText>
-      </w:r>
-      <w:r>
-        <w:fldChar w:fldCharType="separate"/>
-      </w:r>
-      <w:r>
-        <w:t xml:space="preserve">Figure </w:t>
-      </w:r>
-      <w:r>
-        <w:rPr>
-          <w:noProof/>
-        </w:rPr>
-        <w:t>1</w:t>
-      </w:r>
-      <w:r>
-        <w:fldChar w:fldCharType="end"/>
-      </w:r>
-      <w:r>
-        <w:t>).</w:t>
-      </w:r>
-    </w:p>
-    <w:p>
-      <w:pPr>
-        <w:jc w:val="both"/>
-      </w:pPr>
-    </w:p>
-    <w:p>
-      <w:pPr>
-        <w:keepNext/>
-      </w:pPr>
-      <w:r>
-        <w:rPr>
-          <w:noProof/>
           <w:lang w:val="en-GB" w:eastAsia="en-GB"/>
         </w:rPr>
-        <w:lastRenderedPageBreak/>
         <w:drawing>
-          <wp:inline distT="0" distB="0" distL="0" distR="0" wp14:anchorId="1D882DEB" wp14:editId="0C565E3A">
-            <wp:extent cx="2226281" cy="3957523"/>
-            <wp:effectExtent l="0" t="0" r="3175" b="5080"/>
-            <wp:docPr id="1" name="Picture 1" descr="https://scontent.xx.fbcdn.net/v/t35.0-0/p480x480/16466387_10210706058422032_1715480208_o.png?_nc_ad=z-m&amp;oh=6fa225d69671c87a936229721f5030d3&amp;oe=58950151"/>
+          <wp:anchor distT="0" distB="0" distL="114300" distR="114300" simplePos="0" relativeHeight="251658240" behindDoc="0" locked="0" layoutInCell="1" allowOverlap="1" wp14:anchorId="44F0F8DD" wp14:editId="5562833C">
+            <wp:simplePos x="0" y="0"/>
+            <wp:positionH relativeFrom="margin">
+              <wp:align>center</wp:align>
+            </wp:positionH>
+            <wp:positionV relativeFrom="paragraph">
+              <wp:posOffset>0</wp:posOffset>
+            </wp:positionV>
+            <wp:extent cx="1802765" cy="763270"/>
+            <wp:effectExtent l="0" t="0" r="6985" b="0"/>
+            <wp:wrapTopAndBottom/>
+            <wp:docPr id="6" name="Picture 6" descr="C:\Users\Jeremy\Documents\GitHub\ee4-mhml\logo2.png"/>
             <wp:cNvGraphicFramePr>
               <a:graphicFrameLocks xmlns:a="http://schemas.openxmlformats.org/drawingml/2006/main" noChangeAspect="1"/>
             </wp:cNvGraphicFramePr>
@@ -691,13 +38,13 @@
               <a:graphicData uri="http://schemas.openxmlformats.org/drawingml/2006/picture">
                 <pic:pic xmlns:pic="http://schemas.openxmlformats.org/drawingml/2006/picture">
                   <pic:nvPicPr>
-                    <pic:cNvPr id="0" name="Picture 1" descr="https://scontent.xx.fbcdn.net/v/t35.0-0/p480x480/16466387_10210706058422032_1715480208_o.png?_nc_ad=z-m&amp;oh=6fa225d69671c87a936229721f5030d3&amp;oe=58950151"/>
+                    <pic:cNvPr id="0" name="Picture 6" descr="C:\Users\Jeremy\Documents\GitHub\ee4-mhml\logo2.png"/>
                     <pic:cNvPicPr>
                       <a:picLocks noChangeAspect="1" noChangeArrowheads="1"/>
                     </pic:cNvPicPr>
                   </pic:nvPicPr>
                   <pic:blipFill>
-                    <a:blip r:embed="rId9">
+                    <a:blip r:embed="rId8">
                       <a:extLst>
                         <a:ext uri="{28A0092B-C50C-407E-A947-70E740481C1C}">
                           <a14:useLocalDpi xmlns:a14="http://schemas.microsoft.com/office/drawing/2010/main" val="0"/>
@@ -712,7 +59,728 @@
                   <pic:spPr bwMode="auto">
                     <a:xfrm>
                       <a:off x="0" y="0"/>
-                      <a:ext cx="2229964" cy="3964070"/>
+                      <a:ext cx="1802765" cy="763270"/>
+                    </a:xfrm>
+                    <a:prstGeom prst="rect">
+                      <a:avLst/>
+                    </a:prstGeom>
+                    <a:noFill/>
+                    <a:ln>
+                      <a:noFill/>
+                    </a:ln>
+                  </pic:spPr>
+                </pic:pic>
+              </a:graphicData>
+            </a:graphic>
+            <wp14:sizeRelH relativeFrom="margin">
+              <wp14:pctWidth>0</wp14:pctWidth>
+            </wp14:sizeRelH>
+            <wp14:sizeRelV relativeFrom="margin">
+              <wp14:pctHeight>0</wp14:pctHeight>
+            </wp14:sizeRelV>
+          </wp:anchor>
+        </w:drawing>
+      </w:r>
+      <w:r>
+        <w:rPr>
+          <w:rFonts w:ascii="Adobe Garamond Pro" w:eastAsia="MS Mincho" w:hAnsi="Adobe Garamond Pro"/>
+          <w:sz w:val="20"/>
+          <w:szCs w:val="28"/>
+        </w:rPr>
+        <w:t>Design Report</w:t>
+      </w:r>
+    </w:p>
+    <w:p>
+      <w:pPr>
+        <w:pStyle w:val="Author"/>
+        <w:spacing w:after="0"/>
+        <w:rPr>
+          <w:rFonts w:ascii="Adobe Garamond Pro" w:eastAsia="MS Mincho" w:hAnsi="Adobe Garamond Pro"/>
+        </w:rPr>
+        <w:sectPr>
+          <w:footerReference w:type="default" r:id="rId9"/>
+          <w:pgSz w:w="11909" w:h="16834" w:code="9"/>
+          <w:pgMar w:top="1077" w:right="731" w:bottom="1077" w:left="731" w:header="720" w:footer="720" w:gutter="0"/>
+          <w:cols w:space="720"/>
+          <w:docGrid w:linePitch="360"/>
+        </w:sectPr>
+      </w:pPr>
+    </w:p>
+    <w:p>
+      <w:pPr>
+        <w:pStyle w:val="Affiliation"/>
+        <w:rPr>
+          <w:rFonts w:ascii="Adobe Garamond Pro" w:eastAsia="MS Mincho" w:hAnsi="Adobe Garamond Pro"/>
+        </w:rPr>
+        <w:sectPr>
+          <w:type w:val="continuous"/>
+          <w:pgSz w:w="11909" w:h="16834" w:code="9"/>
+          <w:pgMar w:top="1080" w:right="734" w:bottom="2434" w:left="734" w:header="720" w:footer="720" w:gutter="0"/>
+          <w:cols w:num="2" w:space="720" w:equalWidth="0">
+            <w:col w:w="4860" w:space="720"/>
+            <w:col w:w="4860"/>
+          </w:cols>
+          <w:docGrid w:linePitch="360"/>
+        </w:sectPr>
+      </w:pPr>
+    </w:p>
+    <w:p>
+      <w:pPr>
+        <w:pStyle w:val="Affiliation"/>
+        <w:rPr>
+          <w:rFonts w:ascii="Adobe Garamond Pro" w:eastAsia="MS Mincho" w:hAnsi="Adobe Garamond Pro"/>
+          <w:sz w:val="18"/>
+        </w:rPr>
+      </w:pPr>
+      <w:r>
+        <w:rPr>
+          <w:rFonts w:ascii="Adobe Garamond Pro" w:eastAsia="MS Mincho" w:hAnsi="Adobe Garamond Pro"/>
+          <w:sz w:val="18"/>
+        </w:rPr>
+        <w:t xml:space="preserve">Jeremy Chan, Tsz Ho </w:t>
+      </w:r>
+      <w:proofErr w:type="spellStart"/>
+      <w:r>
+        <w:rPr>
+          <w:rFonts w:ascii="Adobe Garamond Pro" w:eastAsia="MS Mincho" w:hAnsi="Adobe Garamond Pro"/>
+          <w:sz w:val="18"/>
+        </w:rPr>
+        <w:t>Ho</w:t>
+      </w:r>
+      <w:proofErr w:type="spellEnd"/>
+      <w:r>
+        <w:rPr>
+          <w:rFonts w:ascii="Adobe Garamond Pro" w:eastAsia="MS Mincho" w:hAnsi="Adobe Garamond Pro"/>
+          <w:sz w:val="18"/>
+        </w:rPr>
+        <w:t>, Dominic Kwok, Ho Shun Lo, Nathalie Wong</w:t>
+      </w:r>
+    </w:p>
+    <w:p>
+      <w:pPr>
+        <w:pStyle w:val="Affiliation"/>
+        <w:rPr>
+          <w:rFonts w:ascii="Adobe Garamond Pro" w:eastAsia="MS Mincho" w:hAnsi="Adobe Garamond Pro"/>
+          <w:sz w:val="18"/>
+        </w:rPr>
+      </w:pPr>
+      <w:r>
+        <w:rPr>
+          <w:rFonts w:ascii="Adobe Garamond Pro" w:eastAsia="MS Mincho" w:hAnsi="Adobe Garamond Pro"/>
+          <w:sz w:val="18"/>
+        </w:rPr>
+        <w:t>Department of Electrical and Electronic Engineering, Imperial College London, SW7 2AZ</w:t>
+      </w:r>
+      <w:r>
+        <w:rPr>
+          <w:rFonts w:ascii="Adobe Garamond Pro" w:eastAsia="MS Mincho" w:hAnsi="Adobe Garamond Pro"/>
+          <w:sz w:val="18"/>
+        </w:rPr>
+        <w:br/>
+        <w:t xml:space="preserve">Email: </w:t>
+      </w:r>
+      <w:r>
+        <w:rPr>
+          <w:rFonts w:ascii="Adobe Garamond Pro" w:eastAsia="MS Mincho" w:hAnsi="Adobe Garamond Pro"/>
+          <w:sz w:val="18"/>
+        </w:rPr>
+        <w:t>{</w:t>
+      </w:r>
+      <w:r>
+        <w:rPr>
+          <w:rFonts w:ascii="Adobe Garamond Pro" w:eastAsia="MS Mincho" w:hAnsi="Adobe Garamond Pro"/>
+          <w:sz w:val="18"/>
+        </w:rPr>
+        <w:t>jc4913, thh13, cyk113, hsl113, nw813</w:t>
+      </w:r>
+      <w:r>
+        <w:rPr>
+          <w:rFonts w:ascii="Adobe Garamond Pro" w:eastAsia="MS Mincho" w:hAnsi="Adobe Garamond Pro"/>
+          <w:sz w:val="18"/>
+        </w:rPr>
+        <w:t>}</w:t>
+      </w:r>
+      <w:r>
+        <w:rPr>
+          <w:rFonts w:ascii="Adobe Garamond Pro" w:eastAsia="MS Mincho" w:hAnsi="Adobe Garamond Pro"/>
+          <w:sz w:val="18"/>
+        </w:rPr>
+        <w:t>@ic.ac.uk</w:t>
+      </w:r>
+    </w:p>
+    <w:p>
+      <w:pPr>
+        <w:rPr>
+          <w:rFonts w:eastAsia="MS Mincho"/>
+        </w:rPr>
+      </w:pPr>
+    </w:p>
+    <w:p>
+      <w:pPr>
+        <w:rPr>
+          <w:rFonts w:eastAsia="MS Mincho"/>
+        </w:rPr>
+        <w:sectPr>
+          <w:type w:val="continuous"/>
+          <w:pgSz w:w="11909" w:h="16834" w:code="9"/>
+          <w:pgMar w:top="1080" w:right="734" w:bottom="2434" w:left="734" w:header="720" w:footer="720" w:gutter="0"/>
+          <w:cols w:space="720"/>
+          <w:docGrid w:linePitch="360"/>
+        </w:sectPr>
+      </w:pPr>
+    </w:p>
+    <w:p>
+      <w:pPr>
+        <w:pStyle w:val="Abstract"/>
+        <w:rPr>
+          <w:rFonts w:ascii="Adobe Garamond Pro" w:eastAsia="MS Mincho" w:hAnsi="Adobe Garamond Pro"/>
+        </w:rPr>
+      </w:pPr>
+      <w:r>
+        <w:rPr>
+          <w:rFonts w:ascii="Adobe Garamond Pro" w:eastAsia="MS Mincho" w:hAnsi="Adobe Garamond Pro"/>
+          <w:i/>
+          <w:iCs/>
+        </w:rPr>
+        <w:t>Abstract</w:t>
+      </w:r>
+      <w:r>
+        <w:rPr>
+          <w:rFonts w:ascii="Adobe Garamond Pro" w:eastAsia="MS Mincho" w:hAnsi="Adobe Garamond Pro"/>
+        </w:rPr>
+        <w:t>—</w:t>
+      </w:r>
+      <w:r>
+        <w:rPr>
+          <w:rFonts w:ascii="Adobe Garamond Pro" w:hAnsi="Adobe Garamond Pro"/>
+        </w:rPr>
+        <w:t xml:space="preserve"> </w:t>
+      </w:r>
+    </w:p>
+    <w:p>
+      <w:pPr>
+        <w:pStyle w:val="Heading1"/>
+      </w:pPr>
+      <w:r>
+        <w:t xml:space="preserve"> Introduction</w:t>
+      </w:r>
+    </w:p>
+    <w:p>
+      <w:pPr>
+        <w:pStyle w:val="BodyText"/>
+        <w:ind w:firstLine="0"/>
+      </w:pPr>
+      <w:r>
+        <w:tab/>
+      </w:r>
+    </w:p>
+    <w:p>
+      <w:pPr>
+        <w:pStyle w:val="Heading1"/>
+      </w:pPr>
+      <w:r>
+        <w:t>Hypothesis</w:t>
+      </w:r>
+    </w:p>
+    <w:p>
+      <w:pPr>
+        <w:pStyle w:val="BodyText"/>
+        <w:tabs>
+          <w:tab w:val="clear" w:pos="288"/>
+          <w:tab w:val="left" w:pos="0"/>
+          <w:tab w:val="left" w:pos="1134"/>
+        </w:tabs>
+        <w:ind w:firstLine="0"/>
+      </w:pPr>
+      <w:r>
+        <w:t>This project aims to provide a better sleeping experience overall from having the room temperature automatically adjust to sleeping schedules and information from a myriad of sensors from a tracking device. This project also advises the user about the best times to go to bed from calendar integration, reducing the effects of jet-lag where possible. The user will benefit from our project according to the following hypotheses:</w:t>
+      </w:r>
+    </w:p>
+    <w:p>
+      <w:pPr>
+        <w:pStyle w:val="BodyText"/>
+        <w:numPr>
+          <w:ilvl w:val="0"/>
+          <w:numId w:val="16"/>
+        </w:numPr>
+      </w:pPr>
+      <w:r>
+        <w:t>Better sleep quality can be achieved by sleeping in an ideal sleeping temperature, thereby preventing situations where the user cannot fall asleep because the environment is too cold or hot.</w:t>
+      </w:r>
+    </w:p>
+    <w:p>
+      <w:pPr>
+        <w:pStyle w:val="BodyText"/>
+        <w:numPr>
+          <w:ilvl w:val="0"/>
+          <w:numId w:val="16"/>
+        </w:numPr>
+      </w:pPr>
+      <w:r>
+        <w:t>The feeling of grogginess can be reduced when waking up by setting the alarm to go off when the user is not in deep sleep.</w:t>
+      </w:r>
+    </w:p>
+    <w:p>
+      <w:pPr>
+        <w:pStyle w:val="BodyText"/>
+        <w:numPr>
+          <w:ilvl w:val="0"/>
+          <w:numId w:val="16"/>
+        </w:numPr>
+      </w:pPr>
+      <w:r>
+        <w:t>The effects of jet-lag can be minimized by gradually adjusting to the destination time zone by modifying sleeping times, before and during the trip</w:t>
+      </w:r>
+      <w:r>
+        <w:t xml:space="preserve"> </w:t>
+      </w:r>
+      <w:r>
+        <w:fldChar w:fldCharType="begin"/>
+      </w:r>
+      <w:r>
+        <w:instrText xml:space="preserve"> ADDIN ZOTERO_ITEM CSL_CITATION {"citationID":"a1o8fd8n4ma","properties":{"formattedCitation":"[1]","plainCitation":"[1]"},"citationItems":[{"id":110,"uris":["http://zotero.org/users/2475447/items/NSH66NKV"],"uri":["http://zotero.org/users/2475447/items/NSH66NKV"],"itemData":{"id":110,"type":"article-journal","title":"Jet lag: trends and coping strategies","container-title":"The Lancet","page":"1117–1129","volume":"369","issue":"9567","source":"Google Scholar","shortTitle":"Jet lag","author":[{"family":"Waterhouse","given":"Jim"},{"family":"Reilly","given":"Thomas"},{"family":"Atkinson","given":"Greg"},{"family":"Edwards","given":"Ben"}],"issued":{"date-parts":[["2007"]]}}}],"schema":"https://github.com/citation-style-language/schema/raw/master/csl-citation.json"} </w:instrText>
+      </w:r>
+      <w:r>
+        <w:fldChar w:fldCharType="separate"/>
+      </w:r>
+      <w:r>
+        <w:t>[1]</w:t>
+      </w:r>
+      <w:r>
+        <w:fldChar w:fldCharType="end"/>
+      </w:r>
+      <w:r>
+        <w:t>.</w:t>
+      </w:r>
+    </w:p>
+    <w:p>
+      <w:pPr>
+        <w:pStyle w:val="BodyText"/>
+        <w:ind w:left="648" w:firstLine="0"/>
+      </w:pPr>
+    </w:p>
+    <w:p>
+      <w:pPr>
+        <w:pStyle w:val="Heading1"/>
+      </w:pPr>
+      <w:r>
+        <w:t xml:space="preserve">Related </w:t>
+      </w:r>
+      <w:r>
+        <w:t>Work</w:t>
+      </w:r>
+      <w:r>
+        <w:t xml:space="preserve"> and Background Research</w:t>
+      </w:r>
+    </w:p>
+    <w:p>
+      <w:pPr>
+        <w:pStyle w:val="Heading2"/>
+      </w:pPr>
+      <w:r>
+        <w:t>Existing products</w:t>
+      </w:r>
+    </w:p>
+    <w:p>
+      <w:pPr>
+        <w:jc w:val="both"/>
+      </w:pPr>
+      <w:r>
+        <w:t>There are many sleep trackers on the market that use a variety of ways to track sleep quality</w:t>
+      </w:r>
+      <w:r>
+        <w:t>.</w:t>
+      </w:r>
+      <w:r>
+        <w:t xml:space="preserve"> </w:t>
+      </w:r>
+      <w:r>
+        <w:t>M</w:t>
+      </w:r>
+      <w:r>
+        <w:t>ost sleep trackers monitor the user’s different stage of sleeping, sleeping environment and provide sleep coaching advice.</w:t>
+      </w:r>
+      <w:r>
+        <w:t xml:space="preserve"> </w:t>
+      </w:r>
+      <w:r>
+        <w:t xml:space="preserve">Software implementations such as the highly rated Sleep Cycle app </w:t>
+      </w:r>
+      <w:r>
+        <w:fldChar w:fldCharType="begin"/>
+      </w:r>
+      <w:r>
+        <w:instrText xml:space="preserve"> ADDIN ZOTERO_ITEM CSL_CITATION {"citationID":"a11m1dpo5f2","properties":{"formattedCitation":"[2]","plainCitation":"[2]"},"citationItems":[{"id":117,"uris":["http://zotero.org/users/2475447/items/QQAJAZZS"],"uri":["http://zotero.org/users/2475447/items/QQAJAZZS"],"itemData":{"id":117,"type":"webpage","title":"Sleep Cycle alarm clock on the App Store","container-title":"App Store","abstract":"Read reviews, compare customer ratings, see screenshots and learn more about Sleep Cycle alarm clock. Download Sleep Cycle alarm clock and enjoy it on your iPhone, iPad and iPod touch.","URL":"https://itunes.apple.com/gb/app/sleep-cycle-alarm-clock/id320606217?mt=8","accessed":{"date-parts":[["2017",2,1]]}}}],"schema":"https://github.com/citation-style-language/schema/raw/master/csl-citation.json"} </w:instrText>
+      </w:r>
+      <w:r>
+        <w:fldChar w:fldCharType="separate"/>
+      </w:r>
+      <w:r>
+        <w:t>[2]</w:t>
+      </w:r>
+      <w:r>
+        <w:fldChar w:fldCharType="end"/>
+      </w:r>
+      <w:r>
+        <w:t xml:space="preserve"> for iOS and Android use</w:t>
+      </w:r>
+      <w:r>
+        <w:t xml:space="preserve"> the accelerometer found in smartphones to track body movement throughout the sleep cycle. Using this data, Sleep Cycle wakes the user up during the lightest sleep phase, preventing the feeling of tiredness in the morning. In addition to the accelerometer, </w:t>
+      </w:r>
+      <w:r>
+        <w:t xml:space="preserve">Sleep as Android </w:t>
+      </w:r>
+      <w:r>
+        <w:fldChar w:fldCharType="begin"/>
+      </w:r>
+      <w:r>
+        <w:instrText xml:space="preserve"> ADDIN ZOTERO_ITEM CSL_CITATION {"citationID":"ap8h3jni1h","properties":{"formattedCitation":"[3]","plainCitation":"[3]"},"citationItems":[{"id":119,"uris":["http://zotero.org/users/2475447/items/D9NAM5G5"],"uri":["http://zotero.org/users/2475447/items/D9NAM5G5"],"itemData":{"id":119,"type":"book","title":"Sleep as Android Unlock","publisher":"Urbandroid Team","source":"Google Play","medium":"Android","abstract":"Unlocks the \"Sleep as Android\" application - the alarm clock with sleep cycle tracker. This is not a subscription but a lifetime license. Install this \"Unlock\" and enjoy all features.Sleep as Android is a smart alarm clock with sleep cycle tracking. Wakes you gently in optimal moment for pleasant mornings. Features: - Sleep cycle tracking with smart wake up- Sleep graph history- Google Fit, S Health- Pebble, Android Wear, Galaxy Gear - Sleep deficit, deep sleep and snoring statistics- Social sharing (FaceBook, Twitter)- Gentle volume nature sound alarms (birds, sea, storm...)- Music playlists from alarm- Nature sound lullabies with binaural tones for fast fall asleep- Never over sleep again with CAPTCHA wake up verification (Math, Sheep counting, Phone shaking, Bathroom QR code or NFC tag scanning...)- Sleep talk recording, snoring detection and anti-snoring- Jet lag preventionMore features waiting for you to explore!Permissions explainedhttp://sleep.urbandroid.org/documentation/permissions/Quick starthttp://sleep.urbandroid.org/documentation/getting-started/Documentationhttp://sleep.urbandroid.org/documentation/FAQ:http://sleep.urbandroid.org/documentation/faq/","URL":"https://play.google.com/store/apps/details?id=com.northcube.sleepcycle&amp;hl=en_GB","author":[{"family":"Team","given":"Urbandroid"}],"issued":{"date-parts":[["2016",8,6]]},"accessed":{"date-parts":[["2017",2,1]]}}}],"schema":"https://github.com/citation-style-language/schema/raw/master/csl-citation.json"} </w:instrText>
+      </w:r>
+      <w:r>
+        <w:fldChar w:fldCharType="separate"/>
+      </w:r>
+      <w:r>
+        <w:t>[3]</w:t>
+      </w:r>
+      <w:r>
+        <w:fldChar w:fldCharType="end"/>
+      </w:r>
+      <w:r>
+        <w:t xml:space="preserve"> </w:t>
+      </w:r>
+      <w:r>
+        <w:t xml:space="preserve">records audio through he microphone to detect snoring, speech, and ambient noise. This can be played back to the user the following morning, and can be a good indicator of sleep disturbances and stress </w:t>
+      </w:r>
+      <w:r>
+        <w:fldChar w:fldCharType="begin"/>
+      </w:r>
+      <w:r>
+        <w:instrText xml:space="preserve"> ADDIN ZOTERO_ITEM CSL_CITATION {"citationID":"a2dv2r4o9d6","properties":{"formattedCitation":"[4]","plainCitation":"[4]"},"citationItems":[{"id":144,"uris":["http://zotero.org/users/2475447/items/JCKTZIQN"],"uri":["http://zotero.org/users/2475447/items/JCKTZIQN"],"itemData":{"id":144,"type":"article-journal","title":"Sleep disturbances and psychiatric disorders associated with posttraumatic stress disorder in the general population","container-title":"Comprehensive Psychiatry","page":"469-478","volume":"41","issue":"6","source":"CrossRef","DOI":"10.1053/comp.2000.16568","ISSN":"0010440X","language":"en","author":[{"family":"Ohayon","given":"Maurice M."},{"family":"Shapiro","given":"Colin M."}],"issued":{"date-parts":[["2000",11]]}}}],"schema":"https://github.com/citation-style-language/schema/raw/master/csl-citation.json"} </w:instrText>
+      </w:r>
+      <w:r>
+        <w:fldChar w:fldCharType="separate"/>
+      </w:r>
+      <w:r>
+        <w:t>[4]</w:t>
+      </w:r>
+      <w:r>
+        <w:fldChar w:fldCharType="end"/>
+      </w:r>
+      <w:r>
+        <w:t>.</w:t>
+      </w:r>
+      <w:r>
+        <w:t xml:space="preserve"> Additionally, som</w:t>
+      </w:r>
+      <w:r>
+        <w:t xml:space="preserve">e apps also include the feature of playing soothing sound or music to make the user fall asleep peacefully. </w:t>
+      </w:r>
+    </w:p>
+    <w:p>
+      <w:pPr>
+        <w:jc w:val="both"/>
+      </w:pPr>
+    </w:p>
+    <w:p>
+      <w:pPr>
+        <w:jc w:val="both"/>
+      </w:pPr>
+      <w:r>
+        <w:t xml:space="preserve">Hardware sleep trackers such as </w:t>
+      </w:r>
+      <w:r>
+        <w:t xml:space="preserve">“S+ By </w:t>
+      </w:r>
+      <w:proofErr w:type="spellStart"/>
+      <w:r>
+        <w:t>ResMed</w:t>
+      </w:r>
+      <w:proofErr w:type="spellEnd"/>
+      <w:r>
+        <w:t xml:space="preserve"> personal sleep solution”</w:t>
+      </w:r>
+      <w:r>
+        <w:t xml:space="preserve"> contain even more features, such as synchronizing</w:t>
+      </w:r>
+      <w:r>
+        <w:t xml:space="preserve"> the output music with the respiratory pattern of the user to provide a calming effect</w:t>
+      </w:r>
+      <w:r>
+        <w:t xml:space="preserve"> </w:t>
+      </w:r>
+      <w:r>
+        <w:fldChar w:fldCharType="begin"/>
+      </w:r>
+      <w:r>
+        <w:instrText xml:space="preserve"> ADDIN ZOTERO_ITEM CSL_CITATION {"citationID":"af8tuo85p2","properties":{"formattedCitation":"[5]","plainCitation":"[5]"},"citationItems":[{"id":151,"uris":["http://zotero.org/users/2475447/items/Z36EZ33R"],"uri":["http://zotero.org/users/2475447/items/Z36EZ33R"],"itemData":{"id":151,"type":"webpage","title":"S+ by ResMed","URL":"https://sleep.mysplus.com/","accessed":{"date-parts":[["2017",2,1]]}}}],"schema":"https://github.com/citation-style-language/schema/raw/master/csl-citation.json"} </w:instrText>
+      </w:r>
+      <w:r>
+        <w:fldChar w:fldCharType="separate"/>
+      </w:r>
+      <w:r>
+        <w:t>[5]</w:t>
+      </w:r>
+      <w:r>
+        <w:fldChar w:fldCharType="end"/>
+      </w:r>
+      <w:r>
+        <w:t>. An</w:t>
+      </w:r>
+      <w:r>
+        <w:t>other</w:t>
+      </w:r>
+      <w:r>
+        <w:t xml:space="preserve"> interesting feature by “Aura Smart </w:t>
+      </w:r>
+      <w:r>
+        <w:t xml:space="preserve">Sleep system” </w:t>
+      </w:r>
+      <w:r>
+        <w:t>includes</w:t>
+      </w:r>
+      <w:r>
+        <w:t xml:space="preserve"> a red light to induce the user into sleep</w:t>
+      </w:r>
+      <w:r>
+        <w:t xml:space="preserve"> </w:t>
+      </w:r>
+      <w:r>
+        <w:fldChar w:fldCharType="begin"/>
+      </w:r>
+      <w:r>
+        <w:instrText xml:space="preserve"> ADDIN ZOTERO_ITEM CSL_CITATION {"citationID":"a1nc4r75407","properties":{"formattedCitation":"[6]","plainCitation":"[6]"},"citationItems":[{"id":153,"uris":["http://zotero.org/users/2475447/items/X2CHIGDC"],"uri":["http://zotero.org/users/2475447/items/X2CHIGDC"],"itemData":{"id":153,"type":"webpage","title":"Withings","abstract":"Inspire Health.","URL":"https://www.withings.com/uk/en/products/aura","accessed":{"date-parts":[["2017",2,1]]}}}],"schema":"https://github.com/citation-style-language/schema/raw/master/csl-citation.json"} </w:instrText>
+      </w:r>
+      <w:r>
+        <w:fldChar w:fldCharType="separate"/>
+      </w:r>
+      <w:r>
+        <w:t>[6]</w:t>
+      </w:r>
+      <w:r>
+        <w:fldChar w:fldCharType="end"/>
+      </w:r>
+      <w:r>
+        <w:t xml:space="preserve">. “Sense” has a slow wake up light alarm to </w:t>
+      </w:r>
+      <w:r>
+        <w:t xml:space="preserve">gradually </w:t>
+      </w:r>
+      <w:r>
+        <w:t xml:space="preserve">wake the user up. </w:t>
+      </w:r>
+      <w:r>
+        <w:t xml:space="preserve">Most of the aforementioned also </w:t>
+      </w:r>
+      <w:r>
+        <w:t>have questionnaire</w:t>
+      </w:r>
+      <w:r>
+        <w:t>s</w:t>
+      </w:r>
+      <w:r>
+        <w:t xml:space="preserve"> for the user to record their daily behavior to help analyze their sleeping pattern.</w:t>
+      </w:r>
+    </w:p>
+    <w:p>
+      <w:pPr>
+        <w:ind w:firstLine="720"/>
+        <w:jc w:val="both"/>
+      </w:pPr>
+    </w:p>
+    <w:p>
+      <w:pPr>
+        <w:jc w:val="both"/>
+      </w:pPr>
+      <w:r>
+        <w:t>However, some of the down side</w:t>
+      </w:r>
+      <w:r>
+        <w:t>s</w:t>
+      </w:r>
+      <w:r>
+        <w:t xml:space="preserve"> of these app</w:t>
+      </w:r>
+      <w:r>
+        <w:t>s</w:t>
+      </w:r>
+      <w:r>
+        <w:t xml:space="preserve"> include inaccuracy in telling whether the</w:t>
+      </w:r>
+      <w:r>
+        <w:t xml:space="preserve"> user is just lying in bed or</w:t>
+      </w:r>
+      <w:r>
+        <w:t xml:space="preserve"> actually sleeping. </w:t>
+      </w:r>
+      <w:r>
+        <w:t>Some</w:t>
+      </w:r>
+      <w:r>
+        <w:t xml:space="preserve"> drain the battery of both the device </w:t>
+      </w:r>
+      <w:r>
+        <w:t>or</w:t>
+      </w:r>
+      <w:r>
+        <w:t xml:space="preserve"> the phone quickly. Some of the apps </w:t>
+      </w:r>
+      <w:r>
+        <w:t xml:space="preserve">lack a </w:t>
+      </w:r>
+      <w:r>
+        <w:t xml:space="preserve">snooze alarm function. </w:t>
+      </w:r>
+    </w:p>
+    <w:p>
+      <w:pPr>
+        <w:ind w:firstLine="720"/>
+        <w:jc w:val="both"/>
+      </w:pPr>
+    </w:p>
+    <w:p>
+      <w:pPr>
+        <w:jc w:val="both"/>
+      </w:pPr>
+      <w:proofErr w:type="spellStart"/>
+      <w:r>
+        <w:t>Sleepify</w:t>
+      </w:r>
+      <w:proofErr w:type="spellEnd"/>
+      <w:r>
+        <w:t xml:space="preserve"> has taken into account the pros and cons of these existin</w:t>
+      </w:r>
+      <w:r>
+        <w:t>g sleep trackers in the market when prioritizing its aims</w:t>
+      </w:r>
+      <w:r>
+        <w:t xml:space="preserve">. In addition to the generic functions such as sleep coaching advice and sleep environment monitoring, it has taken an active role to </w:t>
+      </w:r>
+      <w:r>
+        <w:t>provide a novel edge t</w:t>
+      </w:r>
+      <w:r>
+        <w:t>o sleep tracking -</w:t>
+      </w:r>
+      <w:r>
+        <w:t xml:space="preserve"> </w:t>
+      </w:r>
+      <w:r>
+        <w:t>adjust</w:t>
+      </w:r>
+      <w:r>
+        <w:t>ing</w:t>
+      </w:r>
+      <w:r>
+        <w:t xml:space="preserve"> the sleeping environment. </w:t>
+      </w:r>
+      <w:proofErr w:type="spellStart"/>
+      <w:r>
+        <w:t>Sleepify</w:t>
+      </w:r>
+      <w:proofErr w:type="spellEnd"/>
+      <w:r>
+        <w:t xml:space="preserve"> analyses</w:t>
+      </w:r>
+      <w:r>
+        <w:t xml:space="preserve"> the best sleeping temperature and connect</w:t>
+      </w:r>
+      <w:r>
+        <w:t>s</w:t>
+      </w:r>
+      <w:r>
+        <w:t xml:space="preserve"> to </w:t>
+      </w:r>
+      <w:r>
+        <w:t>smart heating devices</w:t>
+      </w:r>
+      <w:r>
+        <w:t xml:space="preserve"> to adjust the optimum sleeping temperature automatically. </w:t>
+      </w:r>
+      <w:r>
+        <w:t>M</w:t>
+      </w:r>
+      <w:r>
+        <w:t xml:space="preserve">anually changing the start time of the sleep record would also be enabled to prevent the problem of false sleep detection. </w:t>
+      </w:r>
+    </w:p>
+    <w:p>
+      <w:pPr>
+        <w:jc w:val="both"/>
+      </w:pPr>
+    </w:p>
+    <w:p>
+      <w:pPr>
+        <w:pStyle w:val="Heading2"/>
+      </w:pPr>
+      <w:r>
+        <w:t>Sleep quality and its relation to health</w:t>
+      </w:r>
+    </w:p>
+    <w:p/>
+    <w:p>
+      <w:pPr>
+        <w:pStyle w:val="Heading2"/>
+      </w:pPr>
+      <w:r>
+        <w:t>How machine learning will help</w:t>
+      </w:r>
+    </w:p>
+    <w:p/>
+    <w:p>
+      <w:pPr>
+        <w:pStyle w:val="Heading1"/>
+      </w:pPr>
+      <w:bookmarkStart w:id="0" w:name="OLE_LINK44"/>
+      <w:bookmarkStart w:id="1" w:name="OLE_LINK45"/>
+      <w:r>
+        <w:t>System Design</w:t>
+      </w:r>
+    </w:p>
+    <w:p/>
+    <w:p>
+      <w:pPr>
+        <w:keepNext/>
+        <w:jc w:val="both"/>
+      </w:pPr>
+      <w:r>
+        <w:rPr>
+          <w:noProof/>
+          <w:lang w:val="en-GB" w:eastAsia="en-GB"/>
+        </w:rPr>
+        <w:drawing>
+          <wp:inline distT="0" distB="0" distL="0" distR="0" wp14:anchorId="4706C5AF" wp14:editId="69DA9979">
+            <wp:extent cx="3357586" cy="1433014"/>
+            <wp:effectExtent l="0" t="0" r="0" b="0"/>
+            <wp:docPr id="8" name="Picture 8" descr="D:\OneDrive\Pictures\Screenshots\2017-02-01 (1).png"/>
+            <wp:cNvGraphicFramePr>
+              <a:graphicFrameLocks xmlns:a="http://schemas.openxmlformats.org/drawingml/2006/main" noChangeAspect="1"/>
+            </wp:cNvGraphicFramePr>
+            <a:graphic xmlns:a="http://schemas.openxmlformats.org/drawingml/2006/main">
+              <a:graphicData uri="http://schemas.openxmlformats.org/drawingml/2006/picture">
+                <pic:pic xmlns:pic="http://schemas.openxmlformats.org/drawingml/2006/picture">
+                  <pic:nvPicPr>
+                    <pic:cNvPr id="0" name="Picture 7" descr="D:\OneDrive\Pictures\Screenshots\2017-02-01 (1).png"/>
+                    <pic:cNvPicPr>
+                      <a:picLocks noChangeAspect="1" noChangeArrowheads="1"/>
+                    </pic:cNvPicPr>
+                  </pic:nvPicPr>
+                  <pic:blipFill>
+                    <a:blip r:embed="rId10">
+                      <a:extLst>
+                        <a:ext uri="{28A0092B-C50C-407E-A947-70E740481C1C}">
+                          <a14:useLocalDpi xmlns:a14="http://schemas.microsoft.com/office/drawing/2010/main" val="0"/>
+                        </a:ext>
+                      </a:extLst>
+                    </a:blip>
+                    <a:srcRect/>
+                    <a:stretch>
+                      <a:fillRect/>
+                    </a:stretch>
+                  </pic:blipFill>
+                  <pic:spPr bwMode="auto">
+                    <a:xfrm>
+                      <a:off x="0" y="0"/>
+                      <a:ext cx="3387164" cy="1445638"/>
                     </a:xfrm>
                     <a:prstGeom prst="rect">
                       <a:avLst/>
@@ -732,8 +800,8 @@
     <w:p>
       <w:pPr>
         <w:pStyle w:val="Caption"/>
-      </w:pPr>
-      <w:bookmarkStart w:id="2" w:name="_Ref473724473"/>
+        <w:jc w:val="both"/>
+      </w:pPr>
       <w:r>
         <w:t xml:space="preserve">Figure </w:t>
       </w:r>
@@ -755,63 +823,187 @@
       <w:r>
         <w:fldChar w:fldCharType="end"/>
       </w:r>
+      <w:r>
+        <w:t>: Proposed flow of system</w:t>
+      </w:r>
+    </w:p>
+    <w:p/>
+    <w:bookmarkEnd w:id="0"/>
+    <w:bookmarkEnd w:id="1"/>
+    <w:p>
+      <w:pPr>
+        <w:pStyle w:val="Heading2"/>
+      </w:pPr>
+      <w:r>
+        <w:t>Hardware</w:t>
+      </w:r>
+    </w:p>
+    <w:p>
+      <w:pPr>
+        <w:pStyle w:val="Heading3"/>
+      </w:pPr>
+      <w:r>
+        <w:t>Sensors</w:t>
+      </w:r>
+    </w:p>
+    <w:p>
+      <w:pPr>
+        <w:jc w:val="both"/>
+      </w:pPr>
+    </w:p>
+    <w:p>
+      <w:pPr>
+        <w:jc w:val="both"/>
+      </w:pPr>
+    </w:p>
+    <w:p>
+      <w:pPr>
+        <w:pStyle w:val="Heading2"/>
+      </w:pPr>
+      <w:r>
+        <w:lastRenderedPageBreak/>
+        <w:t>Software</w:t>
+      </w:r>
+      <w:bookmarkStart w:id="2" w:name="_GoBack"/>
       <w:bookmarkEnd w:id="2"/>
-      <w:r>
-        <w:t>: Prototype sensor data collection app</w:t>
+    </w:p>
+    <w:p>
+      <w:pPr>
+        <w:pStyle w:val="Heading3"/>
+      </w:pPr>
+      <w:r>
+        <w:t>Machine Learning</w:t>
+      </w:r>
+    </w:p>
+    <w:p/>
+    <w:p/>
+    <w:p>
+      <w:pPr>
+        <w:pStyle w:val="Heading3"/>
+      </w:pPr>
+      <w:r>
+        <w:t>Web Interface</w:t>
       </w:r>
     </w:p>
     <w:p>
       <w:pPr>
         <w:jc w:val="both"/>
       </w:pPr>
-      <w:r>
-        <w:t>Apart from sensor data logging, the app is also responsible for getting feedback from the user. During the morning, the app will notify the user to rate his sleep last night by the means of a short survey. Some preliminary questions include how the user felt he slept, how hot/cold the user felt the room was, and how many times the user woke up (either naturally, so to use the bathroom, or unnaturally, because of external noise). Together with the data from the sensors, the survey will be sent to the cloud for further processing and statistics.</w:t>
+    </w:p>
+    <w:p/>
+    <w:p>
+      <w:pPr>
+        <w:pStyle w:val="Heading3"/>
+      </w:pPr>
+      <w:r>
+        <w:t>Mobile Application</w:t>
       </w:r>
     </w:p>
     <w:p>
       <w:pPr>
         <w:jc w:val="both"/>
       </w:pPr>
+      <w:r>
+        <w:t xml:space="preserve">The mobile application will serve as the bridge between the cloud processing and the </w:t>
+      </w:r>
+      <w:r>
+        <w:t>sensors, as well as the central hub on which users can add feedback about their sleep sessions.</w:t>
+      </w:r>
     </w:p>
     <w:p>
       <w:pPr>
         <w:jc w:val="both"/>
       </w:pPr>
-      <w:r>
-        <w:t>The mobile application is also responsible for receiving the data from the cloud after processing. As the machine learning algorithms come up with a suitable temperature value for the room, the app will connect to the home’s smart heating solutions to change the thermostat to the desired temperature.</w:t>
-      </w:r>
-      <w:r>
-        <w:t xml:space="preserve"> The current plan is to support Google’s Nest </w:t>
-      </w:r>
-      <w:r>
-        <w:t>thermostats</w:t>
-      </w:r>
-      <w:r>
-        <w:t xml:space="preserve"> using their Nest API </w:t>
+    </w:p>
+    <w:p>
+      <w:pPr>
+        <w:jc w:val="both"/>
+      </w:pPr>
+      <w:r>
+        <w:t>Connecting to the band over Bluetooth, the app will collect all the raw data from the band as it records overnight, and send it to the web server.</w:t>
+      </w:r>
+      <w:r>
+        <w:t xml:space="preserve"> </w:t>
+      </w:r>
+      <w:r>
+        <w:t xml:space="preserve">As the Microsoft Band 2’s sensors have different sampling frequencies </w:t>
       </w:r>
       <w:r>
         <w:fldChar w:fldCharType="begin"/>
       </w:r>
       <w:r>
-        <w:instrText xml:space="preserve"> ADDIN ZOTERO_ITEM CSL_CITATION {"citationID":"aer1va7g08","properties":{"formattedCitation":"[6]","plainCitation":"[6]"},"citationItems":[{"id":149,"uris":["http://zotero.org/users/2475447/items/2MSVH7JB"],"uri":["http://zotero.org/users/2475447/items/2MSVH7JB"],"itemData":{"id":149,"type":"webpage","title":"Nest API Reference","URL":"https://developers.nest.com/documentation/api-reference","accessed":{"date-parts":[["2017",2,1]]}}}],"schema":"https://github.com/citation-style-language/schema/raw/master/csl-citation.json"} </w:instrText>
+        <w:instrText xml:space="preserve"> ADDIN ZOTERO_ITEM CSL_CITATION {"citationID":"a1l5850jpaa","properties":{"formattedCitation":"[7]","plainCitation":"[7]"},"citationItems":[{"id":146,"uris":["http://zotero.org/users/2475447/items/U4PV5SPW"],"uri":["http://zotero.org/users/2475447/items/U4PV5SPW"],"itemData":{"id":146,"type":"speech","title":"Microsoft Band: Developing for Microsoft Band and Microsoft Health","abstract":"Microsoft Band: Developing for Microsoft Band and Microsoft Health","URL":"video.ch9.ms/sessions/build/2015/2-619.pptx","author":[{"family":"Alvi","given":"Ali"},{"family":"Andrews","given":"Tony"}]}}],"schema":"https://github.com/citation-style-language/schema/raw/master/csl-citation.json"} </w:instrText>
       </w:r>
       <w:r>
         <w:fldChar w:fldCharType="separate"/>
       </w:r>
       <w:r>
-        <w:t>[6]</w:t>
+        <w:t>[7]</w:t>
       </w:r>
       <w:r>
         <w:fldChar w:fldCharType="end"/>
       </w:r>
       <w:r>
-        <w:t xml:space="preserve"> as it comes with ample documentation and support (</w:t>
+        <w:t xml:space="preserve">, </w:t>
+      </w:r>
+      <w:r>
+        <w:t>some pre-processing has to be done on the application to avoid sending huge amounts of data to the web server. To put this into perspective, the accelerometer recording its values at 30Hz generates a 30MB log file in just 6 hours of sleep. Not only is the data sparse (lots of repeating values), uploading a 30MB log file to the server means the solution is not desirable in its scalability for many users.</w:t>
+      </w:r>
+    </w:p>
+    <w:p>
+      <w:pPr>
+        <w:jc w:val="both"/>
+      </w:pPr>
+    </w:p>
+    <w:p>
+      <w:pPr>
+        <w:jc w:val="both"/>
+      </w:pPr>
+      <w:r>
+        <w:t xml:space="preserve">-add some </w:t>
+      </w:r>
+      <w:proofErr w:type="spellStart"/>
+      <w:r>
+        <w:t>parametsr</w:t>
+      </w:r>
+      <w:proofErr w:type="spellEnd"/>
+      <w:r>
+        <w:t xml:space="preserve"> on which sensor </w:t>
+      </w:r>
+      <w:proofErr w:type="spellStart"/>
+      <w:r>
+        <w:t>eneds</w:t>
+      </w:r>
+      <w:proofErr w:type="spellEnd"/>
+      <w:r>
+        <w:t xml:space="preserve"> what, mean, median, </w:t>
+      </w:r>
+      <w:proofErr w:type="spellStart"/>
+      <w:r>
+        <w:t>etc</w:t>
+      </w:r>
+      <w:proofErr w:type="spellEnd"/>
+      <w:r>
+        <w:t>-</w:t>
+      </w:r>
+    </w:p>
+    <w:p>
+      <w:pPr>
+        <w:jc w:val="both"/>
+      </w:pPr>
+    </w:p>
+    <w:p>
+      <w:pPr>
+        <w:jc w:val="both"/>
+      </w:pPr>
+      <w:r>
+        <w:t>A working prototype that connects, collects, and aggregates data from the Microsoft Band 2 has already been created (</w:t>
       </w:r>
       <w:r>
         <w:fldChar w:fldCharType="begin"/>
       </w:r>
       <w:r>
-        <w:instrText xml:space="preserve"> REF _Ref473724410 \h </w:instrText>
+        <w:instrText xml:space="preserve"> REF _Ref473724473 \h </w:instrText>
       </w:r>
       <w:r>
         <w:fldChar w:fldCharType="separate"/>
@@ -823,7 +1015,7 @@
         <w:rPr>
           <w:noProof/>
         </w:rPr>
-        <w:t>2</w:t>
+        <w:t>1</w:t>
       </w:r>
       <w:r>
         <w:fldChar w:fldCharType="end"/>
@@ -847,10 +1039,10 @@
           <w:lang w:val="en-GB" w:eastAsia="en-GB"/>
         </w:rPr>
         <w:drawing>
-          <wp:inline distT="0" distB="0" distL="0" distR="0" wp14:anchorId="0CF19D62" wp14:editId="2C2F6496">
-            <wp:extent cx="2838564" cy="1601470"/>
-            <wp:effectExtent l="0" t="0" r="0" b="0"/>
-            <wp:docPr id="2" name="Picture 2" descr="http://mufff.in/i/bad444.png"/>
+          <wp:inline distT="0" distB="0" distL="0" distR="0" wp14:anchorId="1D882DEB" wp14:editId="3DC04060">
+            <wp:extent cx="1306285" cy="2322102"/>
+            <wp:effectExtent l="0" t="0" r="8255" b="2540"/>
+            <wp:docPr id="1" name="Picture 1" descr="https://scontent.xx.fbcdn.net/v/t35.0-0/p480x480/16466387_10210706058422032_1715480208_o.png?_nc_ad=z-m&amp;oh=6fa225d69671c87a936229721f5030d3&amp;oe=58950151"/>
             <wp:cNvGraphicFramePr>
               <a:graphicFrameLocks xmlns:a="http://schemas.openxmlformats.org/drawingml/2006/main" noChangeAspect="1"/>
             </wp:cNvGraphicFramePr>
@@ -858,164 +1050,10 @@
               <a:graphicData uri="http://schemas.openxmlformats.org/drawingml/2006/picture">
                 <pic:pic xmlns:pic="http://schemas.openxmlformats.org/drawingml/2006/picture">
                   <pic:nvPicPr>
-                    <pic:cNvPr id="0" name="Picture 3" descr="http://mufff.in/i/bad444.png"/>
+                    <pic:cNvPr id="0" name="Picture 1" descr="https://scontent.xx.fbcdn.net/v/t35.0-0/p480x480/16466387_10210706058422032_1715480208_o.png?_nc_ad=z-m&amp;oh=6fa225d69671c87a936229721f5030d3&amp;oe=58950151"/>
                     <pic:cNvPicPr>
                       <a:picLocks noChangeAspect="1" noChangeArrowheads="1"/>
                     </pic:cNvPicPr>
-                  </pic:nvPicPr>
-                  <pic:blipFill rotWithShape="1">
-                    <a:blip r:embed="rId10">
-                      <a:extLst>
-                        <a:ext uri="{28A0092B-C50C-407E-A947-70E740481C1C}">
-                          <a14:useLocalDpi xmlns:a14="http://schemas.microsoft.com/office/drawing/2010/main" val="0"/>
-                        </a:ext>
-                      </a:extLst>
-                    </a:blip>
-                    <a:srcRect l="8056"/>
-                    <a:stretch/>
-                  </pic:blipFill>
-                  <pic:spPr bwMode="auto">
-                    <a:xfrm>
-                      <a:off x="0" y="0"/>
-                      <a:ext cx="2839230" cy="1601846"/>
-                    </a:xfrm>
-                    <a:prstGeom prst="rect">
-                      <a:avLst/>
-                    </a:prstGeom>
-                    <a:noFill/>
-                    <a:ln>
-                      <a:noFill/>
-                    </a:ln>
-                    <a:extLst>
-                      <a:ext uri="{53640926-AAD7-44D8-BBD7-CCE9431645EC}">
-                        <a14:shadowObscured xmlns:a14="http://schemas.microsoft.com/office/drawing/2010/main"/>
-                      </a:ext>
-                    </a:extLst>
-                  </pic:spPr>
-                </pic:pic>
-              </a:graphicData>
-            </a:graphic>
-          </wp:inline>
-        </w:drawing>
-      </w:r>
-    </w:p>
-    <w:p>
-      <w:pPr>
-        <w:pStyle w:val="Caption"/>
-      </w:pPr>
-      <w:bookmarkStart w:id="3" w:name="_Ref473724410"/>
-      <w:r>
-        <w:t xml:space="preserve">Figure </w:t>
-      </w:r>
-      <w:r>
-        <w:fldChar w:fldCharType="begin"/>
-      </w:r>
-      <w:r>
-        <w:instrText xml:space="preserve"> SEQ Figure \* ARABIC </w:instrText>
-      </w:r>
-      <w:r>
-        <w:fldChar w:fldCharType="separate"/>
-      </w:r>
-      <w:r>
-        <w:rPr>
-          <w:noProof/>
-        </w:rPr>
-        <w:t>2</w:t>
-      </w:r>
-      <w:r>
-        <w:fldChar w:fldCharType="end"/>
-      </w:r>
-      <w:bookmarkEnd w:id="3"/>
-      <w:r>
-        <w:t>: Nest API</w:t>
-      </w:r>
-    </w:p>
-    <w:p>
-      <w:pPr>
-        <w:jc w:val="both"/>
-      </w:pPr>
-    </w:p>
-    <w:p>
-      <w:pPr>
-        <w:jc w:val="both"/>
-      </w:pPr>
-      <w:r>
-        <w:br/>
-        <w:t xml:space="preserve">Other features currently planned include </w:t>
-      </w:r>
-      <w:r>
-        <w:t xml:space="preserve">the replication of the </w:t>
-      </w:r>
-      <w:r>
-        <w:t>smart alarm clock feature, which wakes the user up durin</w:t>
-      </w:r>
-      <w:r>
-        <w:t>g the lightest period of sleep. Additionally, calendar integration with the web interface is also planned, to allow for notifications to sleep earlier/later depending on the time zone of the next few day’s events.</w:t>
-      </w:r>
-      <w:r>
-        <w:t xml:space="preserve"> An intuitive GUI has also been drafted up (</w:t>
-      </w:r>
-      <w:r>
-        <w:fldChar w:fldCharType="begin"/>
-      </w:r>
-      <w:r>
-        <w:instrText xml:space="preserve"> REF _Ref473724637 \h </w:instrText>
-      </w:r>
-      <w:r>
-        <w:fldChar w:fldCharType="separate"/>
-      </w:r>
-      <w:r>
-        <w:t xml:space="preserve">Figure </w:t>
-      </w:r>
-      <w:r>
-        <w:rPr>
-          <w:noProof/>
-        </w:rPr>
-        <w:t>3</w:t>
-      </w:r>
-      <w:r>
-        <w:fldChar w:fldCharType="end"/>
-      </w:r>
-      <w:r>
-        <w:t>).</w:t>
-      </w:r>
-      <w:r>
-        <w:rPr>
-          <w:noProof/>
-          <w:lang w:val="en-GB" w:eastAsia="en-GB"/>
-        </w:rPr>
-        <w:t xml:space="preserve"> </w:t>
-      </w:r>
-    </w:p>
-    <w:p>
-      <w:pPr>
-        <w:jc w:val="both"/>
-      </w:pPr>
-    </w:p>
-    <w:p>
-      <w:pPr>
-        <w:keepNext/>
-        <w:jc w:val="both"/>
-      </w:pPr>
-      <w:r>
-        <w:rPr>
-          <w:noProof/>
-          <w:lang w:val="en-GB" w:eastAsia="en-GB"/>
-        </w:rPr>
-        <w:drawing>
-          <wp:inline distT="0" distB="0" distL="0" distR="0" wp14:anchorId="4586DC2C" wp14:editId="63E787FC">
-            <wp:extent cx="1440000" cy="2686993"/>
-            <wp:effectExtent l="0" t="0" r="8255" b="0"/>
-            <wp:docPr id="4" name="Picture 4" descr="/Users/nathaliewong/Desktop/Screen Shot 2017-01-31 at 9.34.58 PM.png"/>
-            <wp:cNvGraphicFramePr>
-              <a:graphicFrameLocks xmlns:a="http://schemas.openxmlformats.org/drawingml/2006/main" noChangeAspect="1"/>
-            </wp:cNvGraphicFramePr>
-            <a:graphic xmlns:a="http://schemas.openxmlformats.org/drawingml/2006/main">
-              <a:graphicData uri="http://schemas.openxmlformats.org/drawingml/2006/picture">
-                <pic:pic xmlns:pic="http://schemas.openxmlformats.org/drawingml/2006/picture">
-                  <pic:nvPicPr>
-                    <pic:cNvPr id="4" name="Picture 4" descr="/Users/nathaliewong/Desktop/Screen Shot 2017-01-31 at 9.34.58 PM.png"/>
-                    <pic:cNvPicPr/>
                   </pic:nvPicPr>
                   <pic:blipFill>
                     <a:blip r:embed="rId11">
@@ -1033,7 +1071,7 @@
                   <pic:spPr bwMode="auto">
                     <a:xfrm>
                       <a:off x="0" y="0"/>
-                      <a:ext cx="1440000" cy="2686993"/>
+                      <a:ext cx="1326437" cy="2357925"/>
                     </a:xfrm>
                     <a:prstGeom prst="rect">
                       <a:avLst/>
@@ -1049,13 +1087,233 @@
           </wp:inline>
         </w:drawing>
       </w:r>
+    </w:p>
+    <w:p>
+      <w:pPr>
+        <w:pStyle w:val="Caption"/>
+      </w:pPr>
+      <w:bookmarkStart w:id="3" w:name="_Ref473724473"/>
+      <w:r>
+        <w:t xml:space="preserve">Figure </w:t>
+      </w:r>
+      <w:r>
+        <w:fldChar w:fldCharType="begin"/>
+      </w:r>
+      <w:r>
+        <w:instrText xml:space="preserve"> SEQ Figure \* ARABIC </w:instrText>
+      </w:r>
+      <w:r>
+        <w:fldChar w:fldCharType="separate"/>
+      </w:r>
+      <w:r>
+        <w:rPr>
+          <w:noProof/>
+        </w:rPr>
+        <w:t>2</w:t>
+      </w:r>
+      <w:r>
+        <w:fldChar w:fldCharType="end"/>
+      </w:r>
+      <w:bookmarkEnd w:id="3"/>
+      <w:r>
+        <w:t>: Prototype sensor data collection app</w:t>
+      </w:r>
+    </w:p>
+    <w:p>
+      <w:pPr>
+        <w:jc w:val="both"/>
+      </w:pPr>
+      <w:r>
+        <w:t>Apart from sensor data logging, the app is also responsible for getting feedback from the user. During the morning, the app will notify the user to rate his sleep last night by the means of a short survey. Some preliminary questions include how the user felt he slept, how hot/cold the user felt the room was, and how many times the user woke up (either naturally, so to use the bathroom, or unnaturally, because of external noise). Together with the data from the sensors, the survey will be sent to the cloud for further processing and statistics.</w:t>
+      </w:r>
+    </w:p>
+    <w:p>
+      <w:pPr>
+        <w:jc w:val="both"/>
+      </w:pPr>
+    </w:p>
+    <w:p>
+      <w:pPr>
+        <w:jc w:val="both"/>
+      </w:pPr>
+      <w:r>
+        <w:t xml:space="preserve">The mobile application is also responsible for receiving the data from the cloud after processing. As the machine learning algorithms come up with a suitable temperature value for the </w:t>
+      </w:r>
+      <w:r>
+        <w:t>room, the app will connect to the home’s smart heating solutions to change the thermostat to the desired temperature.</w:t>
+      </w:r>
+      <w:r>
+        <w:t xml:space="preserve"> The current plan is to support Google’s Nest </w:t>
+      </w:r>
+      <w:r>
+        <w:t>thermostats</w:t>
+      </w:r>
+      <w:r>
+        <w:t xml:space="preserve"> using their Nest API </w:t>
+      </w:r>
+      <w:r>
+        <w:fldChar w:fldCharType="begin"/>
+      </w:r>
+      <w:r>
+        <w:instrText xml:space="preserve"> ADDIN ZOTERO_ITEM CSL_CITATION {"citationID":"aer1va7g08","properties":{"formattedCitation":"[8]","plainCitation":"[8]"},"citationItems":[{"id":149,"uris":["http://zotero.org/users/2475447/items/2MSVH7JB"],"uri":["http://zotero.org/users/2475447/items/2MSVH7JB"],"itemData":{"id":149,"type":"webpage","title":"Nest API Reference","URL":"https://developers.nest.com/documentation/api-reference","accessed":{"date-parts":[["2017",2,1]]}}}],"schema":"https://github.com/citation-style-language/schema/raw/master/csl-citation.json"} </w:instrText>
+      </w:r>
+      <w:r>
+        <w:fldChar w:fldCharType="separate"/>
+      </w:r>
+      <w:r>
+        <w:t>[8]</w:t>
+      </w:r>
+      <w:r>
+        <w:fldChar w:fldCharType="end"/>
+      </w:r>
+      <w:r>
+        <w:t xml:space="preserve"> as it comes with a</w:t>
+      </w:r>
+      <w:r>
+        <w:t>mple documentation and support</w:t>
+      </w:r>
+      <w:r>
+        <w:t>.</w:t>
+      </w:r>
+      <w:r>
+        <w:t xml:space="preserve"> </w:t>
+      </w:r>
+    </w:p>
+    <w:p>
+      <w:pPr>
+        <w:jc w:val="both"/>
+      </w:pPr>
+      <w:r>
+        <w:br/>
+        <w:t xml:space="preserve">Other features currently planned include </w:t>
+      </w:r>
+      <w:r>
+        <w:t xml:space="preserve">the replication of the </w:t>
+      </w:r>
+      <w:r>
+        <w:t>smart alarm clock feature</w:t>
+      </w:r>
+      <w:r>
+        <w:t xml:space="preserve"> present in many sleep apps</w:t>
+      </w:r>
+      <w:r>
+        <w:t>, which wakes the user up durin</w:t>
+      </w:r>
+      <w:r>
+        <w:t xml:space="preserve">g the lightest period of sleep. Additionally, calendar integration with the web interface is also planned, to allow for </w:t>
+      </w:r>
+      <w:r>
+        <w:t xml:space="preserve">the cloud to send push </w:t>
+      </w:r>
+      <w:r>
+        <w:t xml:space="preserve">notifications </w:t>
+      </w:r>
+      <w:r>
+        <w:t xml:space="preserve">to the phone, reminding the user </w:t>
+      </w:r>
+      <w:r>
+        <w:t>to sleep earlier/later depending on the time zone of the next few day’s events.</w:t>
+      </w:r>
+      <w:r>
+        <w:t xml:space="preserve"> An intuitive GUI has also been drafted up (</w:t>
+      </w:r>
+      <w:r>
+        <w:fldChar w:fldCharType="begin"/>
+      </w:r>
+      <w:r>
+        <w:instrText xml:space="preserve"> REF _Ref473724637 \h </w:instrText>
+      </w:r>
+      <w:r>
+        <w:fldChar w:fldCharType="separate"/>
+      </w:r>
+      <w:r>
+        <w:t xml:space="preserve">Figure </w:t>
+      </w:r>
+      <w:r>
+        <w:rPr>
+          <w:noProof/>
+        </w:rPr>
+        <w:t>2</w:t>
+      </w:r>
+      <w:r>
+        <w:fldChar w:fldCharType="end"/>
+      </w:r>
+      <w:r>
+        <w:t>).</w:t>
+      </w:r>
       <w:r>
         <w:rPr>
           <w:noProof/>
           <w:lang w:val="en-GB" w:eastAsia="en-GB"/>
         </w:rPr>
+        <w:t xml:space="preserve"> </w:t>
+      </w:r>
+    </w:p>
+    <w:p>
+      <w:pPr>
+        <w:jc w:val="both"/>
+      </w:pPr>
+    </w:p>
+    <w:p>
+      <w:pPr>
+        <w:keepNext/>
+        <w:jc w:val="both"/>
+      </w:pPr>
+      <w:r>
+        <w:rPr>
+          <w:noProof/>
+          <w:lang w:val="en-GB" w:eastAsia="en-GB"/>
+        </w:rPr>
         <w:drawing>
-          <wp:inline distT="0" distB="0" distL="0" distR="0" wp14:anchorId="0B8602C9" wp14:editId="2F259ACF">
+          <wp:inline distT="0" distB="0" distL="0" distR="0" wp14:anchorId="370AF077" wp14:editId="70275DC7">
+            <wp:extent cx="1440000" cy="2665910"/>
+            <wp:effectExtent l="0" t="0" r="8255" b="1270"/>
+            <wp:docPr id="7" name="Picture 7"/>
+            <wp:cNvGraphicFramePr>
+              <a:graphicFrameLocks xmlns:a="http://schemas.openxmlformats.org/drawingml/2006/main" noChangeAspect="1"/>
+            </wp:cNvGraphicFramePr>
+            <a:graphic xmlns:a="http://schemas.openxmlformats.org/drawingml/2006/main">
+              <a:graphicData uri="http://schemas.openxmlformats.org/drawingml/2006/picture">
+                <pic:pic xmlns:pic="http://schemas.openxmlformats.org/drawingml/2006/picture">
+                  <pic:nvPicPr>
+                    <pic:cNvPr id="1" name=""/>
+                    <pic:cNvPicPr/>
+                  </pic:nvPicPr>
+                  <pic:blipFill>
+                    <a:blip r:embed="rId12"/>
+                    <a:stretch>
+                      <a:fillRect/>
+                    </a:stretch>
+                  </pic:blipFill>
+                  <pic:spPr>
+                    <a:xfrm>
+                      <a:off x="0" y="0"/>
+                      <a:ext cx="1440000" cy="2665910"/>
+                    </a:xfrm>
+                    <a:prstGeom prst="rect">
+                      <a:avLst/>
+                    </a:prstGeom>
+                  </pic:spPr>
+                </pic:pic>
+              </a:graphicData>
+            </a:graphic>
+          </wp:inline>
+        </w:drawing>
+      </w:r>
+      <w:r>
+        <w:rPr>
+          <w:noProof/>
+          <w:lang w:val="en-GB" w:eastAsia="en-GB"/>
+        </w:rPr>
+        <w:t xml:space="preserve"> </w:t>
+      </w:r>
+      <w:r>
+        <w:rPr>
+          <w:noProof/>
+          <w:lang w:val="en-GB" w:eastAsia="en-GB"/>
+        </w:rPr>
+        <w:drawing>
+          <wp:inline distT="0" distB="0" distL="0" distR="0" wp14:anchorId="0B8602C9" wp14:editId="71C19368">
             <wp:extent cx="1440000" cy="2648392"/>
             <wp:effectExtent l="0" t="0" r="8255" b="0"/>
             <wp:docPr id="3" name="Picture 3" descr="/Users/nathaliewong/Desktop/Screen Shot 2017-01-31 at 10.11.23 PM.png"/>
@@ -1070,7 +1328,7 @@
                     <pic:cNvPicPr/>
                   </pic:nvPicPr>
                   <pic:blipFill>
-                    <a:blip r:embed="rId12">
+                    <a:blip r:embed="rId13">
                       <a:extLst>
                         <a:ext uri="{28A0092B-C50C-407E-A947-70E740481C1C}">
                           <a14:useLocalDpi xmlns:a14="http://schemas.microsoft.com/office/drawing/2010/main" val="0"/>
@@ -1157,8 +1415,6 @@
       <w:pPr>
         <w:jc w:val="both"/>
       </w:pPr>
-      <w:bookmarkStart w:id="5" w:name="_GoBack"/>
-      <w:bookmarkEnd w:id="5"/>
     </w:p>
     <w:p>
       <w:pPr>
@@ -1197,8 +1453,8 @@
           <w:rFonts w:eastAsia="MS Mincho"/>
         </w:rPr>
       </w:pPr>
-      <w:bookmarkStart w:id="6" w:name="OLE_LINK46"/>
-      <w:bookmarkStart w:id="7" w:name="OLE_LINK47"/>
+      <w:bookmarkStart w:id="5" w:name="OLE_LINK46"/>
+      <w:bookmarkStart w:id="6" w:name="OLE_LINK47"/>
       <w:proofErr w:type="spellStart"/>
       <w:r>
         <w:rPr>
@@ -1292,6 +1548,7 @@
         <w:pStyle w:val="Bibliography"/>
       </w:pPr>
       <w:r>
+        <w:lastRenderedPageBreak/>
         <w:t>[3]</w:t>
       </w:r>
       <w:r>
@@ -1370,8 +1627,47 @@
         <w:pStyle w:val="Bibliography"/>
       </w:pPr>
       <w:r>
-        <w:lastRenderedPageBreak/>
         <w:t>[5]</w:t>
+      </w:r>
+      <w:r>
+        <w:tab/>
+        <w:t xml:space="preserve">‘S+ by </w:t>
+      </w:r>
+      <w:proofErr w:type="spellStart"/>
+      <w:r>
+        <w:t>ResMed</w:t>
+      </w:r>
+      <w:proofErr w:type="spellEnd"/>
+      <w:r>
+        <w:t>’. [Online]. Available: https://sleep.mysplus.com/. [Accessed: 01-Feb-2017].</w:t>
+      </w:r>
+    </w:p>
+    <w:p>
+      <w:pPr>
+        <w:pStyle w:val="Bibliography"/>
+      </w:pPr>
+      <w:r>
+        <w:t>[6]</w:t>
+      </w:r>
+      <w:r>
+        <w:tab/>
+        <w:t>‘</w:t>
+      </w:r>
+      <w:proofErr w:type="spellStart"/>
+      <w:r>
+        <w:t>Withings</w:t>
+      </w:r>
+      <w:proofErr w:type="spellEnd"/>
+      <w:r>
+        <w:t>’. [Online]. Available: https://www.withings.com/uk/en/products/aura. [Accessed: 01-Feb-2017].</w:t>
+      </w:r>
+    </w:p>
+    <w:p>
+      <w:pPr>
+        <w:pStyle w:val="Bibliography"/>
+      </w:pPr>
+      <w:r>
+        <w:t>[7]</w:t>
       </w:r>
       <w:r>
         <w:tab/>
@@ -1391,7 +1687,7 @@
         <w:pStyle w:val="Bibliography"/>
       </w:pPr>
       <w:r>
-        <w:t>[6]</w:t>
+        <w:t>[8]</w:t>
       </w:r>
       <w:r>
         <w:tab/>
@@ -1412,8 +1708,8 @@
         </w:rPr>
         <w:fldChar w:fldCharType="end"/>
       </w:r>
+      <w:bookmarkEnd w:id="5"/>
       <w:bookmarkEnd w:id="6"/>
-      <w:bookmarkEnd w:id="7"/>
     </w:p>
     <w:sectPr>
       <w:type w:val="continuous"/>
@@ -1478,7 +1774,7 @@
           <w:rPr>
             <w:noProof/>
           </w:rPr>
-          <w:t>3</w:t>
+          <w:t>2</w:t>
         </w:r>
         <w:r>
           <w:rPr>
@@ -4224,7 +4520,7 @@
 </file>
 
 <file path=customXml/itemProps1.xml><?xml version="1.0" encoding="utf-8"?>
-<ds:datastoreItem xmlns:ds="http://schemas.openxmlformats.org/officeDocument/2006/customXml" ds:itemID="{7FE3B392-F792-4EBB-9665-FDB4A6492234}">
+<ds:datastoreItem xmlns:ds="http://schemas.openxmlformats.org/officeDocument/2006/customXml" ds:itemID="{A043C670-3D00-4A11-94FC-46D734B78FFC}">
   <ds:schemaRefs>
     <ds:schemaRef ds:uri="http://schemas.openxmlformats.org/officeDocument/2006/bibliography"/>
   </ds:schemaRefs>

</xml_diff>

<commit_message>
missing intro, abstract, sleep quality research, evaluation, conclusion
</commit_message>
<xml_diff>
--- a/documents/design report/design_report.docx
+++ b/documents/design report/design_report.docx
@@ -7,9 +7,20 @@
         <w:pStyle w:val="papertitle"/>
         <w:rPr>
           <w:rFonts w:ascii="Adobe Garamond Pro" w:eastAsia="MS Mincho" w:hAnsi="Adobe Garamond Pro"/>
-          <w:sz w:val="28"/>
+          <w:sz w:val="20"/>
           <w:szCs w:val="28"/>
         </w:rPr>
+        <w:sectPr>
+          <w:footerReference w:type="default" r:id="rId8"/>
+          <w:type w:val="continuous"/>
+          <w:pgSz w:w="11909" w:h="16834" w:code="9"/>
+          <w:pgMar w:top="1080" w:right="734" w:bottom="2434" w:left="734" w:header="720" w:footer="720" w:gutter="0"/>
+          <w:cols w:num="2" w:space="720" w:equalWidth="0">
+            <w:col w:w="4860" w:space="720"/>
+            <w:col w:w="4860"/>
+          </w:cols>
+          <w:docGrid w:linePitch="360"/>
+        </w:sectPr>
       </w:pPr>
       <w:r>
         <w:rPr>
@@ -19,16 +30,16 @@
           <w:lang w:val="en-GB" w:eastAsia="en-GB"/>
         </w:rPr>
         <w:drawing>
-          <wp:anchor distT="0" distB="0" distL="114300" distR="114300" simplePos="0" relativeHeight="251658240" behindDoc="0" locked="0" layoutInCell="1" allowOverlap="1" wp14:anchorId="44F0F8DD" wp14:editId="5562833C">
+          <wp:anchor distT="0" distB="0" distL="114300" distR="114300" simplePos="0" relativeHeight="251658240" behindDoc="0" locked="0" layoutInCell="1" allowOverlap="1" wp14:anchorId="44F0F8DD" wp14:editId="392A9440">
             <wp:simplePos x="0" y="0"/>
             <wp:positionH relativeFrom="margin">
-              <wp:align>center</wp:align>
+              <wp:posOffset>2501900</wp:posOffset>
             </wp:positionH>
             <wp:positionV relativeFrom="paragraph">
-              <wp:posOffset>0</wp:posOffset>
+              <wp:posOffset>3175</wp:posOffset>
             </wp:positionV>
-            <wp:extent cx="1802765" cy="763270"/>
-            <wp:effectExtent l="0" t="0" r="6985" b="0"/>
+            <wp:extent cx="1657985" cy="701040"/>
+            <wp:effectExtent l="0" t="0" r="0" b="3810"/>
             <wp:wrapTopAndBottom/>
             <wp:docPr id="6" name="Picture 6" descr="C:\Users\Jeremy\Documents\GitHub\ee4-mhml\logo2.png"/>
             <wp:cNvGraphicFramePr>
@@ -44,7 +55,7 @@
                     </pic:cNvPicPr>
                   </pic:nvPicPr>
                   <pic:blipFill>
-                    <a:blip r:embed="rId8">
+                    <a:blip r:embed="rId9">
                       <a:extLst>
                         <a:ext uri="{28A0092B-C50C-407E-A947-70E740481C1C}">
                           <a14:useLocalDpi xmlns:a14="http://schemas.microsoft.com/office/drawing/2010/main" val="0"/>
@@ -59,7 +70,7 @@
                   <pic:spPr bwMode="auto">
                     <a:xfrm>
                       <a:off x="0" y="0"/>
-                      <a:ext cx="1802765" cy="763270"/>
+                      <a:ext cx="1657985" cy="701040"/>
                     </a:xfrm>
                     <a:prstGeom prst="rect">
                       <a:avLst/>
@@ -81,48 +92,22 @@
           </wp:anchor>
         </w:drawing>
       </w:r>
-      <w:r>
-        <w:rPr>
-          <w:rFonts w:ascii="Adobe Garamond Pro" w:eastAsia="MS Mincho" w:hAnsi="Adobe Garamond Pro"/>
-          <w:sz w:val="20"/>
-          <w:szCs w:val="28"/>
-        </w:rPr>
-        <w:t>Design Report</w:t>
-      </w:r>
-    </w:p>
-    <w:p>
-      <w:pPr>
-        <w:pStyle w:val="Author"/>
-        <w:spacing w:after="0"/>
-        <w:rPr>
-          <w:rFonts w:ascii="Adobe Garamond Pro" w:eastAsia="MS Mincho" w:hAnsi="Adobe Garamond Pro"/>
-        </w:rPr>
-        <w:sectPr>
-          <w:footerReference w:type="default" r:id="rId9"/>
-          <w:pgSz w:w="11909" w:h="16834" w:code="9"/>
-          <w:pgMar w:top="1077" w:right="731" w:bottom="1077" w:left="731" w:header="720" w:footer="720" w:gutter="0"/>
-          <w:cols w:space="720"/>
-          <w:docGrid w:linePitch="360"/>
-        </w:sectPr>
-      </w:pPr>
     </w:p>
     <w:p>
       <w:pPr>
         <w:pStyle w:val="Affiliation"/>
         <w:rPr>
           <w:rFonts w:ascii="Adobe Garamond Pro" w:eastAsia="MS Mincho" w:hAnsi="Adobe Garamond Pro"/>
+          <w:sz w:val="18"/>
         </w:rPr>
-        <w:sectPr>
-          <w:type w:val="continuous"/>
-          <w:pgSz w:w="11909" w:h="16834" w:code="9"/>
-          <w:pgMar w:top="1080" w:right="734" w:bottom="2434" w:left="734" w:header="720" w:footer="720" w:gutter="0"/>
-          <w:cols w:num="2" w:space="720" w:equalWidth="0">
-            <w:col w:w="4860" w:space="720"/>
-            <w:col w:w="4860"/>
-          </w:cols>
-          <w:docGrid w:linePitch="360"/>
-        </w:sectPr>
-      </w:pPr>
+      </w:pPr>
+      <w:r>
+        <w:rPr>
+          <w:rFonts w:ascii="Adobe Garamond Pro" w:eastAsia="MS Mincho" w:hAnsi="Adobe Garamond Pro"/>
+          <w:sz w:val="18"/>
+        </w:rPr>
+        <w:t>Design Report</w:t>
+      </w:r>
     </w:p>
     <w:p>
       <w:pPr>
@@ -356,7 +341,6 @@
     <w:p>
       <w:pPr>
         <w:pStyle w:val="BodyText"/>
-        <w:ind w:left="648" w:firstLine="0"/>
       </w:pPr>
     </w:p>
     <w:p>
@@ -370,7 +354,10 @@
         <w:t>Work</w:t>
       </w:r>
       <w:r>
-        <w:t xml:space="preserve"> and Background Research</w:t>
+        <w:t xml:space="preserve"> and Background Rese</w:t>
+      </w:r>
+      <w:r>
+        <w:t>arch</w:t>
       </w:r>
     </w:p>
     <w:p>
@@ -530,10 +517,7 @@
         <w:t>other</w:t>
       </w:r>
       <w:r>
-        <w:t xml:space="preserve"> interesting feature by “Aura Smart </w:t>
-      </w:r>
-      <w:r>
-        <w:t xml:space="preserve">Sleep system” </w:t>
+        <w:t xml:space="preserve"> interesting feature by “Aura Smart Sleep system” </w:t>
       </w:r>
       <w:r>
         <w:t>includes</w:t>
@@ -861,7 +845,6 @@
         <w:pStyle w:val="Heading2"/>
       </w:pPr>
       <w:r>
-        <w:lastRenderedPageBreak/>
         <w:t>Software</w:t>
       </w:r>
     </w:p>
@@ -932,20 +915,1581 @@
         <w:t xml:space="preserve">the </w:t>
       </w:r>
       <w:r>
-        <w:t>prediction block. The model training block persist the incoming data and apply training algorithm to adapt the underlying model when certain amount of data is collected t</w:t>
-      </w:r>
-      <w:bookmarkStart w:id="2" w:name="_GoBack"/>
+        <w:t>prediction block. The model training block persist</w:t>
+      </w:r>
+      <w:r>
+        <w:t>s</w:t>
+      </w:r>
+      <w:r>
+        <w:t xml:space="preserve"> the incoming data and apply training algorithm</w:t>
+      </w:r>
+      <w:r>
+        <w:t>s</w:t>
+      </w:r>
+      <w:r>
+        <w:t xml:space="preserve"> to adapt the underlying model when certain amount of data is collected to achieve online learning. Meanwhile, the prediction block handle</w:t>
+      </w:r>
+      <w:r>
+        <w:t>s</w:t>
+      </w:r>
+      <w:r>
+        <w:t xml:space="preserve"> the incoming data as prediction input and respond</w:t>
+      </w:r>
+      <w:r>
+        <w:t>s</w:t>
+      </w:r>
+      <w:r>
+        <w:t xml:space="preserve"> to the mobile application by providing</w:t>
+      </w:r>
+      <w:r>
+        <w:t xml:space="preserve"> returning</w:t>
+      </w:r>
+      <w:r>
+        <w:t xml:space="preserve"> </w:t>
+      </w:r>
+      <w:r>
+        <w:t xml:space="preserve">the </w:t>
+      </w:r>
+      <w:r>
+        <w:t xml:space="preserve">prediction result. Specifically, the response will be either binary information on </w:t>
+      </w:r>
+      <w:r>
+        <w:t xml:space="preserve">the </w:t>
+      </w:r>
+      <w:r>
+        <w:t xml:space="preserve">heater setting or </w:t>
+      </w:r>
+      <w:r>
+        <w:t xml:space="preserve">current </w:t>
+      </w:r>
+      <w:r>
+        <w:t>sleeping quality.</w:t>
+      </w:r>
+    </w:p>
+    <w:p>
+      <w:pPr>
+        <w:jc w:val="both"/>
+      </w:pPr>
+    </w:p>
+    <w:p>
+      <w:pPr>
+        <w:jc w:val="both"/>
+      </w:pPr>
+      <w:r>
+        <w:t>Our primal solution is to build a s</w:t>
+      </w:r>
+      <w:r>
+        <w:t>leep quality classifier and use</w:t>
+      </w:r>
+      <w:r>
+        <w:t xml:space="preserve"> its result</w:t>
+      </w:r>
+      <w:r>
+        <w:t>, along</w:t>
+      </w:r>
+      <w:r>
+        <w:t xml:space="preserve"> with the current body temperature</w:t>
+      </w:r>
+      <w:r>
+        <w:t>,</w:t>
+      </w:r>
+      <w:r>
+        <w:t xml:space="preserve"> to adjust the heater setting. The classification is defined as </w:t>
+      </w:r>
+      <w:r>
+        <w:t xml:space="preserve">a </w:t>
+      </w:r>
+      <w:r>
+        <w:t>binary model based on the heart rate, skin impedance, accelerometer</w:t>
+      </w:r>
+      <w:r>
+        <w:t>,</w:t>
+      </w:r>
+      <w:r>
+        <w:t xml:space="preserve"> and skin temperature readings collected from wearable sensors around wrist. </w:t>
+      </w:r>
+    </w:p>
+    <w:p>
+      <w:pPr>
+        <w:jc w:val="both"/>
+      </w:pPr>
+    </w:p>
+    <w:p>
+      <w:pPr>
+        <w:jc w:val="both"/>
+      </w:pPr>
+      <w:r>
+        <w:t xml:space="preserve">The development plan for this classifier can be split into </w:t>
+      </w:r>
+      <w:r>
+        <w:t>three stages: f</w:t>
+      </w:r>
+      <w:r>
+        <w:t xml:space="preserve">eature generation, </w:t>
+      </w:r>
+      <w:r>
+        <w:t>model selection, and model deployment</w:t>
+      </w:r>
+      <w:r>
+        <w:t>. The primary aim for feature generation is to discover the optimal set of parameters to accomplish t</w:t>
+      </w:r>
+      <w:r>
+        <w:t>he classification between ‘good’</w:t>
+      </w:r>
+      <w:r>
+        <w:t xml:space="preserve"> and ‘bad’ sleeping quality. Since sleeping quality is highly subjective to everyone, we decided to obtain data for ourselves by using </w:t>
+      </w:r>
+      <w:r>
+        <w:t>a Microsoft B</w:t>
+      </w:r>
+      <w:r>
+        <w:t xml:space="preserve">and 2 with a </w:t>
+      </w:r>
+      <w:r>
+        <w:t>simple</w:t>
+      </w:r>
+      <w:r>
+        <w:t xml:space="preserve"> mobile application to collect data and label the sleeping quality. Next, parameters that can represent the raw data in terms of sleeping quality</w:t>
+      </w:r>
+      <w:r>
+        <w:t xml:space="preserve"> will be investigated</w:t>
+      </w:r>
+      <w:r>
+        <w:t>. From previous studies, there exists some parameters which are universally used to interpret their raw format. &lt;</w:t>
+      </w:r>
+      <w:r>
+        <w:rPr>
+          <w:highlight w:val="yellow"/>
+        </w:rPr>
+        <w:t xml:space="preserve">add literature quote on HR, skin Temp </w:t>
+      </w:r>
+      <w:proofErr w:type="spellStart"/>
+      <w:r>
+        <w:rPr>
+          <w:highlight w:val="yellow"/>
+        </w:rPr>
+        <w:t>etc</w:t>
+      </w:r>
+      <w:proofErr w:type="spellEnd"/>
+      <w:r>
+        <w:t xml:space="preserve">&gt;. Since all the data collected are time series format, the time interval used to calculate these suggested parameters can be varied. </w:t>
+      </w:r>
+      <w:r>
+        <w:t>The</w:t>
+      </w:r>
+      <w:r>
+        <w:t xml:space="preserve"> MATLAB machine learning tool box </w:t>
+      </w:r>
+      <w:r>
+        <w:t xml:space="preserve">can also be leveraged </w:t>
+      </w:r>
+      <w:r>
+        <w:t>to perform preliminary analysis on these features. Upon a new set of features, multiple models will be trained and the optimal set will be one with highest average accuracy across model</w:t>
+      </w:r>
+      <w:r>
+        <w:t>s</w:t>
+      </w:r>
+      <w:r>
+        <w:t>. Furthermore, it is</w:t>
+      </w:r>
+      <w:r>
+        <w:t xml:space="preserve"> also</w:t>
+      </w:r>
+      <w:r>
+        <w:t xml:space="preserve"> necessary to obtain the statistical properties on each feature, for example, their distribution function and interclass correlations. Most importantly, we need to investigate on correlation between sleeping quality and the body </w:t>
+      </w:r>
+      <w:r>
+        <w:t>temperature.</w:t>
+      </w:r>
+      <w:r>
+        <w:t xml:space="preserve"> There has been some work done on this by Okamoto-Mizuno and Mizuno </w:t>
+      </w:r>
+      <w:r>
+        <w:fldChar w:fldCharType="begin"/>
+      </w:r>
+      <w:r>
+        <w:instrText xml:space="preserve"> ADDIN ZOTERO_ITEM CSL_CITATION {"citationID":"a1d1civkpp9","properties":{"formattedCitation":"[7]","plainCitation":"[7]"},"citationItems":[{"id":161,"uris":["http://zotero.org/users/2475447/items/Z8RPQ76U"],"uri":["http://zotero.org/users/2475447/items/Z8RPQ76U"],"itemData":{"id":161,"type":"article-journal","title":"Effects of thermal environment on sleep and circadian rhythm","container-title":"Journal of Physiological Anthropology","page":"14","volume":"31","issue":"1","source":"PubMed Central","abstract":"The thermal environment is one of the most important factors that can affect human sleep. The stereotypical effects of heat or cold exposure are increased wakefulness and decreased rapid eye movement sleep and slow wave sleep. These effects of the thermal environment on sleep stages are strongly linked to thermoregulation, which affects the mechanism regulating sleep. The effects on sleep stages also differ depending on the use of bedding and/or clothing. In semi-nude subjects, sleep stages are more affected by cold exposure than heat exposure. In real-life situations where bedding and clothing are used, heat exposure increases wakefulness and decreases slow wave sleep and rapid eye movement sleep. Humid heat exposure further increases thermal load during sleep and affects sleep stages and thermoregulation. On the other hand, cold exposure does not affect sleep stages, though the use of beddings and clothing during sleep is critical in supporting thermoregulation and sleep in cold exposure. However, cold exposure affects cardiac autonomic response during sleep without affecting sleep stages and subjective sensations. These results indicate that the impact of cold exposure may be greater than that of heat exposure in real-life situations; thus, further studies are warranted that consider the effect of cold exposure on sleep and other physiological parameters.","DOI":"10.1186/1880-6805-31-14","ISSN":"1880-6791","note":"PMID: 22738673\nPMCID: PMC3427038","journalAbbreviation":"J Physiol Anthropol","author":[{"family":"Okamoto-Mizuno","given":"Kazue"},{"family":"Mizuno","given":"Koh"}],"issued":{"date-parts":[["2012",5,31]]}}}],"schema":"https://github.com/citation-style-language/schema/raw/master/csl-citation.json"} </w:instrText>
+      </w:r>
+      <w:r>
+        <w:fldChar w:fldCharType="separate"/>
+      </w:r>
+      <w:r>
+        <w:t>[7]</w:t>
+      </w:r>
+      <w:r>
+        <w:fldChar w:fldCharType="end"/>
+      </w:r>
+      <w:r>
+        <w:t>.</w:t>
+      </w:r>
+    </w:p>
+    <w:p>
+      <w:pPr>
+        <w:jc w:val="both"/>
+      </w:pPr>
+    </w:p>
+    <w:p>
+      <w:pPr>
+        <w:jc w:val="both"/>
+      </w:pPr>
+      <w:r>
+        <w:t>The m</w:t>
+      </w:r>
+      <w:r>
+        <w:t>odel selection stage focus</w:t>
+      </w:r>
+      <w:r>
+        <w:t>es</w:t>
+      </w:r>
+      <w:r>
+        <w:t xml:space="preserve"> on determining </w:t>
+      </w:r>
+      <w:r>
+        <w:t xml:space="preserve">the </w:t>
+      </w:r>
+      <w:r>
+        <w:t xml:space="preserve">optimal model for this application. The choice of each model is based on the required accuracy and performance to handle real time prediction. In this application, prediction speed is essential as it </w:t>
+      </w:r>
+      <w:r>
+        <w:t>necessary</w:t>
+      </w:r>
+      <w:r>
+        <w:t xml:space="preserve"> to provide </w:t>
+      </w:r>
+      <w:r>
+        <w:t xml:space="preserve">a </w:t>
+      </w:r>
+      <w:r>
+        <w:t xml:space="preserve">response when </w:t>
+      </w:r>
+      <w:r>
+        <w:t xml:space="preserve">the </w:t>
+      </w:r>
+      <w:r>
+        <w:t>mobile application send</w:t>
+      </w:r>
+      <w:r>
+        <w:t>s</w:t>
+      </w:r>
+      <w:r>
+        <w:t xml:space="preserve"> a request. Furthermore, the model should be selected </w:t>
+      </w:r>
+      <w:r>
+        <w:t xml:space="preserve">based on the feature properties and the preliminary benchmarking result from MATLAB. In addition to accuracy, it is important </w:t>
+      </w:r>
+      <w:r>
+        <w:t xml:space="preserve">the following </w:t>
+      </w:r>
+      <w:r>
+        <w:t>few</w:t>
+      </w:r>
+      <w:r>
+        <w:t xml:space="preserve"> parameters are found out</w:t>
+      </w:r>
+      <w:r>
+        <w:t>:</w:t>
+      </w:r>
+    </w:p>
+    <w:p>
+      <w:pPr>
+        <w:jc w:val="both"/>
+      </w:pPr>
+    </w:p>
+    <w:p>
+      <w:pPr>
+        <w:jc w:val="both"/>
+      </w:pPr>
+      <w:r>
+        <w:t xml:space="preserve"> </w:t>
+      </w:r>
+      <w:r>
+        <w:tab/>
+      </w:r>
+      <m:oMath>
+        <m:r>
+          <w:rPr>
+            <w:rFonts w:ascii="Cambria Math" w:hAnsi="Cambria Math"/>
+          </w:rPr>
+          <m:t>Accurarcy</m:t>
+        </m:r>
+        <m:r>
+          <m:rPr>
+            <m:sty m:val="p"/>
+          </m:rPr>
+          <w:rPr>
+            <w:rFonts w:ascii="Cambria Math" w:hAnsi="Cambria Math"/>
+          </w:rPr>
+          <m:t xml:space="preserve">= </m:t>
+        </m:r>
+        <m:f>
+          <m:fPr>
+            <m:ctrlPr>
+              <w:rPr>
+                <w:rFonts w:ascii="Cambria Math" w:hAnsi="Cambria Math"/>
+              </w:rPr>
+            </m:ctrlPr>
+          </m:fPr>
+          <m:num>
+            <m:r>
+              <w:rPr>
+                <w:rFonts w:ascii="Cambria Math" w:hAnsi="Cambria Math"/>
+              </w:rPr>
+              <m:t>correct</m:t>
+            </m:r>
+            <m:r>
+              <m:rPr>
+                <m:sty m:val="p"/>
+              </m:rPr>
+              <w:rPr>
+                <w:rFonts w:ascii="Cambria Math" w:hAnsi="Cambria Math"/>
+              </w:rPr>
+              <m:t xml:space="preserve"> </m:t>
+            </m:r>
+            <m:r>
+              <w:rPr>
+                <w:rFonts w:ascii="Cambria Math" w:hAnsi="Cambria Math"/>
+              </w:rPr>
+              <m:t>prediction</m:t>
+            </m:r>
+            <m:r>
+              <m:rPr>
+                <m:sty m:val="p"/>
+              </m:rPr>
+              <w:rPr>
+                <w:rFonts w:ascii="Cambria Math" w:hAnsi="Cambria Math"/>
+              </w:rPr>
+              <m:t xml:space="preserve"> </m:t>
+            </m:r>
+            <m:r>
+              <w:rPr>
+                <w:rFonts w:ascii="Cambria Math" w:hAnsi="Cambria Math"/>
+              </w:rPr>
+              <m:t>frequencies</m:t>
+            </m:r>
+          </m:num>
+          <m:den>
+            <m:r>
+              <w:rPr>
+                <w:rFonts w:ascii="Cambria Math" w:hAnsi="Cambria Math"/>
+              </w:rPr>
+              <m:t>total</m:t>
+            </m:r>
+            <m:r>
+              <m:rPr>
+                <m:sty m:val="p"/>
+              </m:rPr>
+              <w:rPr>
+                <w:rFonts w:ascii="Cambria Math" w:hAnsi="Cambria Math"/>
+              </w:rPr>
+              <m:t xml:space="preserve"> </m:t>
+            </m:r>
+            <m:r>
+              <w:rPr>
+                <w:rFonts w:ascii="Cambria Math" w:hAnsi="Cambria Math"/>
+              </w:rPr>
+              <m:t>test</m:t>
+            </m:r>
+            <m:r>
+              <m:rPr>
+                <m:sty m:val="p"/>
+              </m:rPr>
+              <w:rPr>
+                <w:rFonts w:ascii="Cambria Math" w:hAnsi="Cambria Math"/>
+              </w:rPr>
+              <m:t xml:space="preserve"> </m:t>
+            </m:r>
+            <m:r>
+              <w:rPr>
+                <w:rFonts w:ascii="Cambria Math" w:hAnsi="Cambria Math"/>
+              </w:rPr>
+              <m:t>samples</m:t>
+            </m:r>
+          </m:den>
+        </m:f>
+        <m:r>
+          <m:rPr>
+            <m:sty m:val="p"/>
+          </m:rPr>
+          <w:rPr>
+            <w:rFonts w:ascii="Cambria Math" w:hAnsi="Cambria Math"/>
+          </w:rPr>
+          <m:t>……(9)</m:t>
+        </m:r>
+      </m:oMath>
+    </w:p>
+    <w:p>
+      <w:pPr>
+        <w:jc w:val="both"/>
+      </w:pPr>
+      <w:r>
+        <w:tab/>
+      </w:r>
+      <m:oMath>
+        <m:r>
+          <w:rPr>
+            <w:rFonts w:ascii="Cambria Math" w:hAnsi="Cambria Math"/>
+          </w:rPr>
+          <m:t>Null</m:t>
+        </m:r>
+        <m:r>
+          <m:rPr>
+            <m:sty m:val="p"/>
+          </m:rPr>
+          <w:rPr>
+            <w:rFonts w:ascii="Cambria Math" w:hAnsi="Cambria Math"/>
+          </w:rPr>
+          <m:t xml:space="preserve"> </m:t>
+        </m:r>
+        <m:r>
+          <w:rPr>
+            <w:rFonts w:ascii="Cambria Math" w:hAnsi="Cambria Math"/>
+          </w:rPr>
+          <m:t>Accurarcy</m:t>
+        </m:r>
+        <m:r>
+          <m:rPr>
+            <m:sty m:val="p"/>
+          </m:rPr>
+          <w:rPr>
+            <w:rFonts w:ascii="Cambria Math" w:hAnsi="Cambria Math"/>
+          </w:rPr>
+          <m:t xml:space="preserve">= </m:t>
+        </m:r>
+        <m:f>
+          <m:fPr>
+            <m:ctrlPr>
+              <w:rPr>
+                <w:rFonts w:ascii="Cambria Math" w:hAnsi="Cambria Math"/>
+              </w:rPr>
+            </m:ctrlPr>
+          </m:fPr>
+          <m:num>
+            <m:r>
+              <w:rPr>
+                <w:rFonts w:ascii="Cambria Math" w:hAnsi="Cambria Math"/>
+              </w:rPr>
+              <m:t>negative</m:t>
+            </m:r>
+            <m:r>
+              <m:rPr>
+                <m:sty m:val="p"/>
+              </m:rPr>
+              <w:rPr>
+                <w:rFonts w:ascii="Cambria Math" w:hAnsi="Cambria Math"/>
+              </w:rPr>
+              <m:t xml:space="preserve"> </m:t>
+            </m:r>
+            <m:r>
+              <w:rPr>
+                <w:rFonts w:ascii="Cambria Math" w:hAnsi="Cambria Math"/>
+              </w:rPr>
+              <m:t>test</m:t>
+            </m:r>
+            <m:r>
+              <m:rPr>
+                <m:sty m:val="p"/>
+              </m:rPr>
+              <w:rPr>
+                <w:rFonts w:ascii="Cambria Math" w:hAnsi="Cambria Math"/>
+              </w:rPr>
+              <m:t xml:space="preserve"> </m:t>
+            </m:r>
+            <m:r>
+              <w:rPr>
+                <w:rFonts w:ascii="Cambria Math" w:hAnsi="Cambria Math"/>
+              </w:rPr>
+              <m:t>samples</m:t>
+            </m:r>
+          </m:num>
+          <m:den>
+            <m:r>
+              <w:rPr>
+                <w:rFonts w:ascii="Cambria Math" w:hAnsi="Cambria Math"/>
+              </w:rPr>
+              <m:t>tot</m:t>
+            </m:r>
+            <m:r>
+              <w:rPr>
+                <w:rFonts w:ascii="Cambria Math" w:hAnsi="Cambria Math" w:cs="Cambria Math"/>
+              </w:rPr>
+              <m:t>a</m:t>
+            </m:r>
+            <m:r>
+              <w:rPr>
+                <w:rFonts w:ascii="Cambria Math" w:hAnsi="Cambria Math"/>
+              </w:rPr>
+              <m:t>l</m:t>
+            </m:r>
+            <m:r>
+              <m:rPr>
+                <m:sty m:val="p"/>
+              </m:rPr>
+              <w:rPr>
+                <w:rFonts w:ascii="Cambria Math" w:hAnsi="Cambria Math"/>
+              </w:rPr>
+              <m:t xml:space="preserve"> </m:t>
+            </m:r>
+            <m:r>
+              <w:rPr>
+                <w:rFonts w:ascii="Cambria Math" w:hAnsi="Cambria Math"/>
+              </w:rPr>
+              <m:t>test</m:t>
+            </m:r>
+            <m:r>
+              <m:rPr>
+                <m:sty m:val="p"/>
+              </m:rPr>
+              <w:rPr>
+                <w:rFonts w:ascii="Cambria Math" w:hAnsi="Cambria Math"/>
+              </w:rPr>
+              <m:t xml:space="preserve"> </m:t>
+            </m:r>
+            <m:r>
+              <w:rPr>
+                <w:rFonts w:ascii="Cambria Math" w:hAnsi="Cambria Math"/>
+              </w:rPr>
+              <m:t>samples</m:t>
+            </m:r>
+          </m:den>
+        </m:f>
+        <m:r>
+          <m:rPr>
+            <m:sty m:val="p"/>
+          </m:rPr>
+          <w:rPr>
+            <w:rFonts w:ascii="Cambria Math" w:hAnsi="Cambria Math"/>
+          </w:rPr>
+          <m:t>……(10)</m:t>
+        </m:r>
+      </m:oMath>
+    </w:p>
+    <w:p>
+      <w:pPr>
+        <w:jc w:val="both"/>
+      </w:pPr>
+      <m:oMathPara>
+        <m:oMath>
+          <m:r>
+            <w:rPr>
+              <w:rFonts w:ascii="Cambria Math" w:hAnsi="Cambria Math" w:cs="Cambria Math"/>
+            </w:rPr>
+            <m:t>F</m:t>
+          </m:r>
+          <m:r>
+            <w:rPr>
+              <w:rFonts w:ascii="Cambria Math" w:hAnsi="Cambria Math"/>
+            </w:rPr>
+            <m:t>alse</m:t>
+          </m:r>
+          <m:r>
+            <m:rPr>
+              <m:sty m:val="p"/>
+            </m:rPr>
+            <w:rPr>
+              <w:rFonts w:ascii="Cambria Math" w:hAnsi="Cambria Math"/>
+            </w:rPr>
+            <m:t xml:space="preserve"> </m:t>
+          </m:r>
+          <m:r>
+            <w:rPr>
+              <w:rFonts w:ascii="Cambria Math" w:hAnsi="Cambria Math"/>
+            </w:rPr>
+            <m:t>Positive</m:t>
+          </m:r>
+          <m:r>
+            <m:rPr>
+              <m:sty m:val="p"/>
+            </m:rPr>
+            <w:rPr>
+              <w:rFonts w:ascii="Cambria Math" w:hAnsi="Cambria Math"/>
+            </w:rPr>
+            <m:t xml:space="preserve"> </m:t>
+          </m:r>
+          <m:r>
+            <w:rPr>
+              <w:rFonts w:ascii="Cambria Math" w:hAnsi="Cambria Math"/>
+            </w:rPr>
+            <m:t>Rate</m:t>
+          </m:r>
+          <m:r>
+            <m:rPr>
+              <m:sty m:val="p"/>
+            </m:rPr>
+            <w:rPr>
+              <w:rFonts w:ascii="Cambria Math" w:hAnsi="Cambria Math"/>
+            </w:rPr>
+            <m:t xml:space="preserve">= </m:t>
+          </m:r>
+          <m:f>
+            <m:fPr>
+              <m:ctrlPr>
+                <w:rPr>
+                  <w:rFonts w:ascii="Cambria Math" w:hAnsi="Cambria Math"/>
+                </w:rPr>
+              </m:ctrlPr>
+            </m:fPr>
+            <m:num>
+              <m:r>
+                <w:rPr>
+                  <w:rFonts w:ascii="Cambria Math" w:hAnsi="Cambria Math"/>
+                </w:rPr>
+                <m:t>Wrongly</m:t>
+              </m:r>
+              <m:r>
+                <m:rPr>
+                  <m:sty m:val="p"/>
+                </m:rPr>
+                <w:rPr>
+                  <w:rFonts w:ascii="Cambria Math" w:hAnsi="Cambria Math"/>
+                </w:rPr>
+                <m:t xml:space="preserve"> </m:t>
+              </m:r>
+              <m:r>
+                <w:rPr>
+                  <w:rFonts w:ascii="Cambria Math" w:hAnsi="Cambria Math"/>
+                </w:rPr>
+                <m:t>positive</m:t>
+              </m:r>
+              <m:r>
+                <m:rPr>
+                  <m:sty m:val="p"/>
+                </m:rPr>
+                <w:rPr>
+                  <w:rFonts w:ascii="Cambria Math" w:hAnsi="Cambria Math"/>
+                </w:rPr>
+                <m:t xml:space="preserve"> </m:t>
+              </m:r>
+              <m:r>
+                <w:rPr>
+                  <w:rFonts w:ascii="Cambria Math" w:hAnsi="Cambria Math"/>
+                </w:rPr>
+                <m:t>prediction</m:t>
+              </m:r>
+              <m:r>
+                <m:rPr>
+                  <m:sty m:val="p"/>
+                </m:rPr>
+                <w:rPr>
+                  <w:rFonts w:ascii="Cambria Math" w:hAnsi="Cambria Math"/>
+                </w:rPr>
+                <m:t xml:space="preserve"> </m:t>
+              </m:r>
+              <m:r>
+                <w:rPr>
+                  <w:rFonts w:ascii="Cambria Math" w:hAnsi="Cambria Math"/>
+                </w:rPr>
+                <m:t>frequencies</m:t>
+              </m:r>
+            </m:num>
+            <m:den>
+              <m:r>
+                <w:rPr>
+                  <w:rFonts w:ascii="Cambria Math" w:hAnsi="Cambria Math"/>
+                </w:rPr>
+                <m:t>All</m:t>
+              </m:r>
+              <m:r>
+                <m:rPr>
+                  <m:sty m:val="p"/>
+                </m:rPr>
+                <w:rPr>
+                  <w:rFonts w:ascii="Cambria Math" w:hAnsi="Cambria Math"/>
+                </w:rPr>
+                <m:t xml:space="preserve"> </m:t>
+              </m:r>
+              <m:r>
+                <w:rPr>
+                  <w:rFonts w:ascii="Cambria Math" w:hAnsi="Cambria Math"/>
+                </w:rPr>
+                <m:t>positive</m:t>
+              </m:r>
+              <m:r>
+                <m:rPr>
+                  <m:sty m:val="p"/>
+                </m:rPr>
+                <w:rPr>
+                  <w:rFonts w:ascii="Cambria Math" w:hAnsi="Cambria Math"/>
+                </w:rPr>
+                <m:t xml:space="preserve"> </m:t>
+              </m:r>
+              <m:r>
+                <w:rPr>
+                  <w:rFonts w:ascii="Cambria Math" w:hAnsi="Cambria Math"/>
+                </w:rPr>
+                <m:t>prediction</m:t>
+              </m:r>
+              <m:r>
+                <m:rPr>
+                  <m:sty m:val="p"/>
+                </m:rPr>
+                <w:rPr>
+                  <w:rFonts w:ascii="Cambria Math" w:hAnsi="Cambria Math"/>
+                </w:rPr>
+                <m:t xml:space="preserve"> </m:t>
+              </m:r>
+              <m:r>
+                <w:rPr>
+                  <w:rFonts w:ascii="Cambria Math" w:hAnsi="Cambria Math"/>
+                </w:rPr>
+                <m:t>frequencies</m:t>
+              </m:r>
+            </m:den>
+          </m:f>
+          <m:r>
+            <m:rPr>
+              <m:sty m:val="p"/>
+            </m:rPr>
+            <w:rPr>
+              <w:rFonts w:ascii="Cambria Math" w:hAnsi="Cambria Math"/>
+            </w:rPr>
+            <m:t>……(11)</m:t>
+          </m:r>
+        </m:oMath>
+      </m:oMathPara>
+    </w:p>
+    <w:p>
+      <w:pPr>
+        <w:jc w:val="both"/>
+      </w:pPr>
+      <m:oMathPara>
+        <m:oMath>
+          <m:r>
+            <w:rPr>
+              <w:rFonts w:ascii="Cambria Math" w:hAnsi="Cambria Math"/>
+            </w:rPr>
+            <m:t>True</m:t>
+          </m:r>
+          <m:r>
+            <m:rPr>
+              <m:sty m:val="p"/>
+            </m:rPr>
+            <w:rPr>
+              <w:rFonts w:ascii="Cambria Math" w:hAnsi="Cambria Math"/>
+            </w:rPr>
+            <m:t xml:space="preserve"> </m:t>
+          </m:r>
+          <m:r>
+            <w:rPr>
+              <w:rFonts w:ascii="Cambria Math" w:hAnsi="Cambria Math"/>
+            </w:rPr>
+            <m:t>Positive</m:t>
+          </m:r>
+          <m:r>
+            <m:rPr>
+              <m:sty m:val="p"/>
+            </m:rPr>
+            <w:rPr>
+              <w:rFonts w:ascii="Cambria Math" w:hAnsi="Cambria Math"/>
+            </w:rPr>
+            <m:t xml:space="preserve"> </m:t>
+          </m:r>
+          <m:r>
+            <w:rPr>
+              <w:rFonts w:ascii="Cambria Math" w:hAnsi="Cambria Math"/>
+            </w:rPr>
+            <m:t>Rate</m:t>
+          </m:r>
+          <m:r>
+            <m:rPr>
+              <m:sty m:val="p"/>
+            </m:rPr>
+            <w:rPr>
+              <w:rFonts w:ascii="Cambria Math" w:hAnsi="Cambria Math"/>
+            </w:rPr>
+            <m:t xml:space="preserve">= </m:t>
+          </m:r>
+          <m:f>
+            <m:fPr>
+              <m:ctrlPr>
+                <w:rPr>
+                  <w:rFonts w:ascii="Cambria Math" w:hAnsi="Cambria Math"/>
+                </w:rPr>
+              </m:ctrlPr>
+            </m:fPr>
+            <m:num>
+              <m:r>
+                <w:rPr>
+                  <w:rFonts w:ascii="Cambria Math" w:hAnsi="Cambria Math"/>
+                </w:rPr>
+                <m:t>Correct</m:t>
+              </m:r>
+              <m:r>
+                <m:rPr>
+                  <m:sty m:val="p"/>
+                </m:rPr>
+                <w:rPr>
+                  <w:rFonts w:ascii="Cambria Math" w:hAnsi="Cambria Math"/>
+                </w:rPr>
+                <m:t xml:space="preserve"> </m:t>
+              </m:r>
+              <m:r>
+                <w:rPr>
+                  <w:rFonts w:ascii="Cambria Math" w:hAnsi="Cambria Math"/>
+                </w:rPr>
+                <m:t>positive</m:t>
+              </m:r>
+              <m:r>
+                <m:rPr>
+                  <m:sty m:val="p"/>
+                </m:rPr>
+                <w:rPr>
+                  <w:rFonts w:ascii="Cambria Math" w:hAnsi="Cambria Math"/>
+                </w:rPr>
+                <m:t xml:space="preserve"> </m:t>
+              </m:r>
+              <m:r>
+                <w:rPr>
+                  <w:rFonts w:ascii="Cambria Math" w:hAnsi="Cambria Math"/>
+                </w:rPr>
+                <m:t>prediction</m:t>
+              </m:r>
+              <m:r>
+                <m:rPr>
+                  <m:sty m:val="p"/>
+                </m:rPr>
+                <w:rPr>
+                  <w:rFonts w:ascii="Cambria Math" w:hAnsi="Cambria Math"/>
+                </w:rPr>
+                <m:t xml:space="preserve"> </m:t>
+              </m:r>
+              <m:r>
+                <w:rPr>
+                  <w:rFonts w:ascii="Cambria Math" w:hAnsi="Cambria Math"/>
+                </w:rPr>
+                <m:t>frequencies</m:t>
+              </m:r>
+            </m:num>
+            <m:den>
+              <m:r>
+                <w:rPr>
+                  <w:rFonts w:ascii="Cambria Math" w:hAnsi="Cambria Math"/>
+                </w:rPr>
+                <m:t>All</m:t>
+              </m:r>
+              <m:r>
+                <m:rPr>
+                  <m:sty m:val="p"/>
+                </m:rPr>
+                <w:rPr>
+                  <w:rFonts w:ascii="Cambria Math" w:hAnsi="Cambria Math"/>
+                </w:rPr>
+                <m:t xml:space="preserve"> </m:t>
+              </m:r>
+              <m:r>
+                <w:rPr>
+                  <w:rFonts w:ascii="Cambria Math" w:hAnsi="Cambria Math"/>
+                </w:rPr>
+                <m:t>positive</m:t>
+              </m:r>
+              <m:r>
+                <m:rPr>
+                  <m:sty m:val="p"/>
+                </m:rPr>
+                <w:rPr>
+                  <w:rFonts w:ascii="Cambria Math" w:hAnsi="Cambria Math"/>
+                </w:rPr>
+                <m:t xml:space="preserve"> </m:t>
+              </m:r>
+              <m:r>
+                <w:rPr>
+                  <w:rFonts w:ascii="Cambria Math" w:hAnsi="Cambria Math"/>
+                </w:rPr>
+                <m:t>prediction</m:t>
+              </m:r>
+              <m:r>
+                <m:rPr>
+                  <m:sty m:val="p"/>
+                </m:rPr>
+                <w:rPr>
+                  <w:rFonts w:ascii="Cambria Math" w:hAnsi="Cambria Math"/>
+                </w:rPr>
+                <m:t xml:space="preserve"> </m:t>
+              </m:r>
+              <m:r>
+                <w:rPr>
+                  <w:rFonts w:ascii="Cambria Math" w:hAnsi="Cambria Math"/>
+                </w:rPr>
+                <m:t>frequencies</m:t>
+              </m:r>
+            </m:den>
+          </m:f>
+          <m:r>
+            <m:rPr>
+              <m:sty m:val="p"/>
+            </m:rPr>
+            <w:rPr>
+              <w:rFonts w:ascii="Cambria Math" w:hAnsi="Cambria Math"/>
+            </w:rPr>
+            <m:t>……(12)</m:t>
+          </m:r>
+        </m:oMath>
+      </m:oMathPara>
+    </w:p>
+    <w:p>
+      <w:pPr>
+        <w:jc w:val="both"/>
+      </w:pPr>
+      <m:oMathPara>
+        <m:oMath>
+          <m:r>
+            <w:rPr>
+              <w:rFonts w:ascii="Cambria Math" w:hAnsi="Cambria Math"/>
+            </w:rPr>
+            <m:t>False</m:t>
+          </m:r>
+          <m:r>
+            <m:rPr>
+              <m:sty m:val="p"/>
+            </m:rPr>
+            <w:rPr>
+              <w:rFonts w:ascii="Cambria Math" w:hAnsi="Cambria Math"/>
+            </w:rPr>
+            <m:t xml:space="preserve"> </m:t>
+          </m:r>
+          <m:r>
+            <w:rPr>
+              <w:rFonts w:ascii="Cambria Math" w:hAnsi="Cambria Math"/>
+            </w:rPr>
+            <m:t>Negative</m:t>
+          </m:r>
+          <m:r>
+            <m:rPr>
+              <m:sty m:val="p"/>
+            </m:rPr>
+            <w:rPr>
+              <w:rFonts w:ascii="Cambria Math" w:hAnsi="Cambria Math"/>
+            </w:rPr>
+            <m:t xml:space="preserve"> </m:t>
+          </m:r>
+          <m:r>
+            <w:rPr>
+              <w:rFonts w:ascii="Cambria Math" w:hAnsi="Cambria Math"/>
+            </w:rPr>
+            <m:t>Rate</m:t>
+          </m:r>
+          <m:r>
+            <m:rPr>
+              <m:sty m:val="p"/>
+            </m:rPr>
+            <w:rPr>
+              <w:rFonts w:ascii="Cambria Math" w:hAnsi="Cambria Math"/>
+            </w:rPr>
+            <m:t xml:space="preserve">= </m:t>
+          </m:r>
+          <m:f>
+            <m:fPr>
+              <m:ctrlPr>
+                <w:rPr>
+                  <w:rFonts w:ascii="Cambria Math" w:hAnsi="Cambria Math"/>
+                </w:rPr>
+              </m:ctrlPr>
+            </m:fPr>
+            <m:num>
+              <m:r>
+                <w:rPr>
+                  <w:rFonts w:ascii="Cambria Math" w:hAnsi="Cambria Math"/>
+                </w:rPr>
+                <m:t>Wrongly</m:t>
+              </m:r>
+              <m:r>
+                <m:rPr>
+                  <m:sty m:val="p"/>
+                </m:rPr>
+                <w:rPr>
+                  <w:rFonts w:ascii="Cambria Math" w:hAnsi="Cambria Math"/>
+                </w:rPr>
+                <m:t xml:space="preserve"> </m:t>
+              </m:r>
+              <m:r>
+                <w:rPr>
+                  <w:rFonts w:ascii="Cambria Math" w:hAnsi="Cambria Math"/>
+                </w:rPr>
+                <m:t>negative</m:t>
+              </m:r>
+              <m:r>
+                <m:rPr>
+                  <m:sty m:val="p"/>
+                </m:rPr>
+                <w:rPr>
+                  <w:rFonts w:ascii="Cambria Math" w:hAnsi="Cambria Math"/>
+                </w:rPr>
+                <m:t xml:space="preserve"> </m:t>
+              </m:r>
+              <m:r>
+                <w:rPr>
+                  <w:rFonts w:ascii="Cambria Math" w:hAnsi="Cambria Math"/>
+                </w:rPr>
+                <m:t>prediction</m:t>
+              </m:r>
+              <m:r>
+                <m:rPr>
+                  <m:sty m:val="p"/>
+                </m:rPr>
+                <w:rPr>
+                  <w:rFonts w:ascii="Cambria Math" w:hAnsi="Cambria Math"/>
+                </w:rPr>
+                <m:t xml:space="preserve"> </m:t>
+              </m:r>
+              <m:r>
+                <w:rPr>
+                  <w:rFonts w:ascii="Cambria Math" w:hAnsi="Cambria Math"/>
+                </w:rPr>
+                <m:t>frequencies</m:t>
+              </m:r>
+            </m:num>
+            <m:den>
+              <m:r>
+                <w:rPr>
+                  <w:rFonts w:ascii="Cambria Math" w:hAnsi="Cambria Math"/>
+                </w:rPr>
+                <m:t>All</m:t>
+              </m:r>
+              <m:r>
+                <m:rPr>
+                  <m:sty m:val="p"/>
+                </m:rPr>
+                <w:rPr>
+                  <w:rFonts w:ascii="Cambria Math" w:hAnsi="Cambria Math"/>
+                </w:rPr>
+                <m:t xml:space="preserve"> </m:t>
+              </m:r>
+              <m:r>
+                <w:rPr>
+                  <w:rFonts w:ascii="Cambria Math" w:hAnsi="Cambria Math"/>
+                </w:rPr>
+                <m:t>negative</m:t>
+              </m:r>
+              <m:r>
+                <m:rPr>
+                  <m:sty m:val="p"/>
+                </m:rPr>
+                <w:rPr>
+                  <w:rFonts w:ascii="Cambria Math" w:hAnsi="Cambria Math"/>
+                </w:rPr>
+                <m:t xml:space="preserve"> </m:t>
+              </m:r>
+              <m:r>
+                <w:rPr>
+                  <w:rFonts w:ascii="Cambria Math" w:hAnsi="Cambria Math"/>
+                </w:rPr>
+                <m:t>prediction</m:t>
+              </m:r>
+              <m:r>
+                <m:rPr>
+                  <m:sty m:val="p"/>
+                </m:rPr>
+                <w:rPr>
+                  <w:rFonts w:ascii="Cambria Math" w:hAnsi="Cambria Math"/>
+                </w:rPr>
+                <m:t xml:space="preserve"> </m:t>
+              </m:r>
+              <m:r>
+                <w:rPr>
+                  <w:rFonts w:ascii="Cambria Math" w:hAnsi="Cambria Math"/>
+                </w:rPr>
+                <m:t>frequencies</m:t>
+              </m:r>
+            </m:den>
+          </m:f>
+          <m:r>
+            <m:rPr>
+              <m:sty m:val="p"/>
+            </m:rPr>
+            <w:rPr>
+              <w:rFonts w:ascii="Cambria Math" w:hAnsi="Cambria Math"/>
+            </w:rPr>
+            <m:t>……(13)</m:t>
+          </m:r>
+        </m:oMath>
+      </m:oMathPara>
+    </w:p>
+    <w:p>
+      <w:pPr>
+        <w:jc w:val="both"/>
+      </w:pPr>
+      <m:oMathPara>
+        <m:oMath>
+          <m:r>
+            <w:rPr>
+              <w:rFonts w:ascii="Cambria Math" w:hAnsi="Cambria Math"/>
+            </w:rPr>
+            <m:t>True</m:t>
+          </m:r>
+          <m:r>
+            <m:rPr>
+              <m:sty m:val="p"/>
+            </m:rPr>
+            <w:rPr>
+              <w:rFonts w:ascii="Cambria Math" w:hAnsi="Cambria Math"/>
+            </w:rPr>
+            <m:t xml:space="preserve"> </m:t>
+          </m:r>
+          <m:r>
+            <w:rPr>
+              <w:rFonts w:ascii="Cambria Math" w:hAnsi="Cambria Math"/>
+            </w:rPr>
+            <m:t>Negative</m:t>
+          </m:r>
+          <m:r>
+            <m:rPr>
+              <m:sty m:val="p"/>
+            </m:rPr>
+            <w:rPr>
+              <w:rFonts w:ascii="Cambria Math" w:hAnsi="Cambria Math"/>
+            </w:rPr>
+            <m:t xml:space="preserve"> </m:t>
+          </m:r>
+          <m:r>
+            <w:rPr>
+              <w:rFonts w:ascii="Cambria Math" w:hAnsi="Cambria Math"/>
+            </w:rPr>
+            <m:t>Rate</m:t>
+          </m:r>
+          <m:r>
+            <m:rPr>
+              <m:sty m:val="p"/>
+            </m:rPr>
+            <w:rPr>
+              <w:rFonts w:ascii="Cambria Math" w:hAnsi="Cambria Math"/>
+            </w:rPr>
+            <m:t xml:space="preserve">= </m:t>
+          </m:r>
+          <m:f>
+            <m:fPr>
+              <m:ctrlPr>
+                <w:rPr>
+                  <w:rFonts w:ascii="Cambria Math" w:hAnsi="Cambria Math"/>
+                </w:rPr>
+              </m:ctrlPr>
+            </m:fPr>
+            <m:num>
+              <m:r>
+                <w:rPr>
+                  <w:rFonts w:ascii="Cambria Math" w:hAnsi="Cambria Math"/>
+                </w:rPr>
+                <m:t>Correct</m:t>
+              </m:r>
+              <m:r>
+                <m:rPr>
+                  <m:sty m:val="p"/>
+                </m:rPr>
+                <w:rPr>
+                  <w:rFonts w:ascii="Cambria Math" w:hAnsi="Cambria Math"/>
+                </w:rPr>
+                <m:t xml:space="preserve"> </m:t>
+              </m:r>
+              <m:r>
+                <w:rPr>
+                  <w:rFonts w:ascii="Cambria Math" w:hAnsi="Cambria Math"/>
+                </w:rPr>
+                <m:t>negative</m:t>
+              </m:r>
+              <m:r>
+                <m:rPr>
+                  <m:sty m:val="p"/>
+                </m:rPr>
+                <w:rPr>
+                  <w:rFonts w:ascii="Cambria Math" w:hAnsi="Cambria Math"/>
+                </w:rPr>
+                <m:t xml:space="preserve"> </m:t>
+              </m:r>
+              <m:r>
+                <w:rPr>
+                  <w:rFonts w:ascii="Cambria Math" w:hAnsi="Cambria Math"/>
+                </w:rPr>
+                <m:t>prediction</m:t>
+              </m:r>
+              <m:r>
+                <m:rPr>
+                  <m:sty m:val="p"/>
+                </m:rPr>
+                <w:rPr>
+                  <w:rFonts w:ascii="Cambria Math" w:hAnsi="Cambria Math"/>
+                </w:rPr>
+                <m:t xml:space="preserve"> </m:t>
+              </m:r>
+              <m:r>
+                <w:rPr>
+                  <w:rFonts w:ascii="Cambria Math" w:hAnsi="Cambria Math"/>
+                </w:rPr>
+                <m:t>frequencies</m:t>
+              </m:r>
+            </m:num>
+            <m:den>
+              <m:r>
+                <w:rPr>
+                  <w:rFonts w:ascii="Cambria Math" w:hAnsi="Cambria Math"/>
+                </w:rPr>
+                <m:t>All</m:t>
+              </m:r>
+              <m:r>
+                <m:rPr>
+                  <m:sty m:val="p"/>
+                </m:rPr>
+                <w:rPr>
+                  <w:rFonts w:ascii="Cambria Math" w:hAnsi="Cambria Math"/>
+                </w:rPr>
+                <m:t xml:space="preserve"> </m:t>
+              </m:r>
+              <m:r>
+                <w:rPr>
+                  <w:rFonts w:ascii="Cambria Math" w:hAnsi="Cambria Math"/>
+                </w:rPr>
+                <m:t>negative</m:t>
+              </m:r>
+              <m:r>
+                <m:rPr>
+                  <m:sty m:val="p"/>
+                </m:rPr>
+                <w:rPr>
+                  <w:rFonts w:ascii="Cambria Math" w:hAnsi="Cambria Math"/>
+                </w:rPr>
+                <m:t xml:space="preserve"> </m:t>
+              </m:r>
+              <m:r>
+                <w:rPr>
+                  <w:rFonts w:ascii="Cambria Math" w:hAnsi="Cambria Math"/>
+                </w:rPr>
+                <m:t>prediction</m:t>
+              </m:r>
+              <m:r>
+                <m:rPr>
+                  <m:sty m:val="p"/>
+                </m:rPr>
+                <w:rPr>
+                  <w:rFonts w:ascii="Cambria Math" w:hAnsi="Cambria Math"/>
+                </w:rPr>
+                <m:t xml:space="preserve"> </m:t>
+              </m:r>
+              <m:r>
+                <w:rPr>
+                  <w:rFonts w:ascii="Cambria Math" w:hAnsi="Cambria Math"/>
+                </w:rPr>
+                <m:t>frequencies</m:t>
+              </m:r>
+            </m:den>
+          </m:f>
+          <m:r>
+            <m:rPr>
+              <m:sty m:val="p"/>
+            </m:rPr>
+            <w:rPr>
+              <w:rFonts w:ascii="Cambria Math" w:hAnsi="Cambria Math"/>
+            </w:rPr>
+            <m:t>……(14)</m:t>
+          </m:r>
+        </m:oMath>
+      </m:oMathPara>
+    </w:p>
+    <w:p>
+      <w:pPr>
+        <w:jc w:val="both"/>
+      </w:pPr>
+    </w:p>
+    <w:p>
+      <w:pPr>
+        <w:jc w:val="both"/>
+      </w:pPr>
+      <w:r>
+        <w:t xml:space="preserve">After a specific model is chosen, advance techniques can be applied to improve </w:t>
+      </w:r>
+      <w:r>
+        <w:t xml:space="preserve">the </w:t>
+      </w:r>
+      <w:r>
+        <w:t>model computational and behavioral performance. For example, principal component analysis can reduce the feature dimension and allow the model to perform prediction based on smaller feature dimension</w:t>
+      </w:r>
+      <w:r>
+        <w:t>s</w:t>
+      </w:r>
+      <w:r>
+        <w:t xml:space="preserve"> and hence</w:t>
+      </w:r>
+      <w:r>
+        <w:t xml:space="preserve"> use</w:t>
+      </w:r>
+      <w:r>
+        <w:t xml:space="preserve"> fewer computational </w:t>
+      </w:r>
+      <w:r>
+        <w:t>iterations</w:t>
+      </w:r>
+      <w:r>
+        <w:t xml:space="preserve"> </w:t>
+      </w:r>
+      <w:r>
+        <w:fldChar w:fldCharType="begin"/>
+      </w:r>
+      <w:r>
+        <w:instrText xml:space="preserve"> ADDIN ZOTERO_ITEM CSL_CITATION {"citationID":"a1280ahpsoj","properties":{"formattedCitation":"[8]","plainCitation":"[8]"},"citationItems":[{"id":165,"uris":["http://zotero.org/users/2475447/items/QJXXNWPV"],"uri":["http://zotero.org/users/2475447/items/QJXXNWPV"],"itemData":{"id":165,"type":"article-journal","title":"LIII. On lines and planes of closest fit to systems of points in space","container-title":"The London, Edinburgh, and Dublin Philosophical Magazine and Journal of Science","page":"559–572","volume":"2","issue":"11","source":"Google Scholar","author":[{"family":"Pearson","given":"Karl"}],"issued":{"date-parts":[["1901"]]}}}],"schema":"https://github.com/citation-style-language/schema/raw/master/csl-citation.json"} </w:instrText>
+      </w:r>
+      <w:r>
+        <w:fldChar w:fldCharType="separate"/>
+      </w:r>
+      <w:r>
+        <w:t>[8]</w:t>
+      </w:r>
+      <w:r>
+        <w:fldChar w:fldCharType="end"/>
+      </w:r>
+      <w:r>
+        <w:t>.</w:t>
+      </w:r>
+      <w:r>
+        <w:t xml:space="preserve"> Furthermore, feature rescaling may allow models to fairly learn the importance of each feature</w:t>
+      </w:r>
+      <w:r>
+        <w:t xml:space="preserve"> and hence prevent overfitting.</w:t>
+      </w:r>
+    </w:p>
+    <w:p>
+      <w:pPr>
+        <w:jc w:val="both"/>
+      </w:pPr>
+    </w:p>
+    <w:p>
+      <w:pPr>
+        <w:jc w:val="both"/>
+      </w:pPr>
+      <w:r>
+        <w:t xml:space="preserve">Finally, </w:t>
+      </w:r>
+      <w:r>
+        <w:t xml:space="preserve">the </w:t>
+      </w:r>
+      <w:r>
+        <w:t xml:space="preserve">model deployment stage </w:t>
+      </w:r>
+      <w:r>
+        <w:t xml:space="preserve">will </w:t>
+      </w:r>
+      <w:r>
+        <w:t>implement the designed machine learning model into the whole system. Our initi</w:t>
+      </w:r>
+      <w:r>
+        <w:t>al design platform is to use the P</w:t>
+      </w:r>
+      <w:r>
+        <w:t xml:space="preserve">ython library </w:t>
+      </w:r>
+      <w:proofErr w:type="spellStart"/>
+      <w:r>
+        <w:t>Scikit</w:t>
+      </w:r>
+      <w:proofErr w:type="spellEnd"/>
+      <w:r>
+        <w:t>-learn</w:t>
+      </w:r>
+      <w:r>
+        <w:t xml:space="preserve"> </w:t>
+      </w:r>
+      <w:r>
+        <w:fldChar w:fldCharType="begin"/>
+      </w:r>
+      <w:r>
+        <w:instrText xml:space="preserve"> ADDIN ZOTERO_ITEM CSL_CITATION {"citationID":"ag885qo1mg","properties":{"formattedCitation":"[9]","plainCitation":"[9]"},"citationItems":[{"id":167,"uris":["http://zotero.org/users/2475447/items/4QMHGB2K"],"uri":["http://zotero.org/users/2475447/items/4QMHGB2K"],"itemData":{"id":167,"type":"article-journal","title":"Scikit-learn: Machine learning in Python","container-title":"Journal of Machine Learning Research","page":"2825–2830","volume":"12","issue":"Oct","source":"Google Scholar","shortTitle":"Scikit-learn","author":[{"family":"Pedregosa","given":"Fabian"},{"family":"Varoquaux","given":"Gaël"},{"family":"Gramfort","given":"Alexandre"},{"family":"Michel","given":"Vincent"},{"family":"Thirion","given":"Bertrand"},{"family":"Grisel","given":"Olivier"},{"family":"Blondel","given":"Mathieu"},{"family":"Prettenhofer","given":"Peter"},{"family":"Weiss","given":"Ron"},{"family":"Dubourg","given":"Vincent"},{"literal":"others"}],"issued":{"date-parts":[["2011"]]}}}],"schema":"https://github.com/citation-style-language/schema/raw/master/csl-citation.json"} </w:instrText>
+      </w:r>
+      <w:r>
+        <w:fldChar w:fldCharType="separate"/>
+      </w:r>
+      <w:r>
+        <w:t>[9]</w:t>
+      </w:r>
+      <w:r>
+        <w:fldChar w:fldCharType="end"/>
+      </w:r>
+      <w:r>
+        <w:t xml:space="preserve">, </w:t>
+      </w:r>
+      <w:r>
+        <w:t xml:space="preserve">and the Python frameworks </w:t>
+      </w:r>
+      <w:r>
+        <w:t>Django</w:t>
+      </w:r>
+      <w:r>
+        <w:t>,</w:t>
+      </w:r>
+      <w:r>
+        <w:t xml:space="preserve"> and Celery to link machine learning with backend end server maintenance. </w:t>
+      </w:r>
+      <w:proofErr w:type="spellStart"/>
+      <w:r>
+        <w:t>Scikit</w:t>
+      </w:r>
+      <w:proofErr w:type="spellEnd"/>
+      <w:r>
+        <w:t>-learn will provide the machine learning model and training framework for our design while Django</w:t>
+      </w:r>
+      <w:r>
+        <w:t>,</w:t>
+      </w:r>
+      <w:r>
+        <w:t xml:space="preserve"> and Celery can act as </w:t>
+      </w:r>
+      <w:r>
+        <w:t xml:space="preserve">the </w:t>
+      </w:r>
+      <w:r>
+        <w:t xml:space="preserve">mobile application interface and </w:t>
+      </w:r>
+      <w:r>
+        <w:t xml:space="preserve">the </w:t>
+      </w:r>
+      <w:r>
+        <w:t>model online training respectively.</w:t>
+      </w:r>
+    </w:p>
+    <w:p>
+      <w:pPr>
+        <w:jc w:val="both"/>
+      </w:pPr>
+      <w:r>
+        <w:t xml:space="preserve"> </w:t>
+      </w:r>
+    </w:p>
+    <w:p>
+      <w:pPr>
+        <w:pStyle w:val="Heading3"/>
+      </w:pPr>
+      <w:r>
+        <w:t>Web Interface</w:t>
+      </w:r>
+    </w:p>
+    <w:p>
+      <w:pPr>
+        <w:jc w:val="both"/>
+      </w:pPr>
+      <w:r>
+        <w:t xml:space="preserve">The web interface serves as a hub where users can access the data provided by their mobile application reported during the night’s sleep. </w:t>
+      </w:r>
+      <w:r>
+        <w:t xml:space="preserve">Here, the user can register a new account, login, check their profile, adjust their preferences (temperature and alarm settings), and check recent statistics (plotted using Python libraries such as </w:t>
+      </w:r>
+      <w:proofErr w:type="spellStart"/>
+      <w:r>
+        <w:t>Matplotlib</w:t>
+      </w:r>
+      <w:proofErr w:type="spellEnd"/>
+      <w:r>
+        <w:t xml:space="preserve">). There is also a small section planned for a small wiki and FAQ’s. </w:t>
+      </w:r>
+      <w:r>
+        <w:fldChar w:fldCharType="begin"/>
+      </w:r>
+      <w:r>
+        <w:instrText xml:space="preserve"> REF _Ref473759783 \h </w:instrText>
+      </w:r>
+      <w:r>
+        <w:fldChar w:fldCharType="separate"/>
+      </w:r>
+      <w:r>
+        <w:t xml:space="preserve">Figure </w:t>
+      </w:r>
+      <w:r>
+        <w:rPr>
+          <w:noProof/>
+        </w:rPr>
+        <w:t>2</w:t>
+      </w:r>
+      <w:r>
+        <w:fldChar w:fldCharType="end"/>
+      </w:r>
+      <w:r>
+        <w:t xml:space="preserve"> shows a mock up design.</w:t>
+      </w:r>
+    </w:p>
+    <w:p>
+      <w:pPr>
+        <w:jc w:val="both"/>
+      </w:pPr>
+    </w:p>
+    <w:p>
+      <w:pPr>
+        <w:keepNext/>
+        <w:jc w:val="both"/>
+      </w:pPr>
+      <w:r>
+        <w:rPr>
+          <w:noProof/>
+          <w:lang w:val="en-GB" w:eastAsia="en-GB"/>
+        </w:rPr>
+        <w:drawing>
+          <wp:inline distT="0" distB="0" distL="0" distR="0" wp14:anchorId="208A0F5B" wp14:editId="3B2212EF">
+            <wp:extent cx="3088005" cy="1471251"/>
+            <wp:effectExtent l="0" t="0" r="0" b="0"/>
+            <wp:docPr id="9" name="Picture 9" descr="http://mufff.in/i/1ec792.png"/>
+            <wp:cNvGraphicFramePr>
+              <a:graphicFrameLocks xmlns:a="http://schemas.openxmlformats.org/drawingml/2006/main" noChangeAspect="1"/>
+            </wp:cNvGraphicFramePr>
+            <a:graphic xmlns:a="http://schemas.openxmlformats.org/drawingml/2006/main">
+              <a:graphicData uri="http://schemas.openxmlformats.org/drawingml/2006/picture">
+                <pic:pic xmlns:pic="http://schemas.openxmlformats.org/drawingml/2006/picture">
+                  <pic:nvPicPr>
+                    <pic:cNvPr id="0" name="Picture 8" descr="http://mufff.in/i/1ec792.png"/>
+                    <pic:cNvPicPr>
+                      <a:picLocks noChangeAspect="1" noChangeArrowheads="1"/>
+                    </pic:cNvPicPr>
+                  </pic:nvPicPr>
+                  <pic:blipFill>
+                    <a:blip r:embed="rId11" cstate="hqprint">
+                      <a:extLst>
+                        <a:ext uri="{28A0092B-C50C-407E-A947-70E740481C1C}">
+                          <a14:useLocalDpi xmlns:a14="http://schemas.microsoft.com/office/drawing/2010/main"/>
+                        </a:ext>
+                      </a:extLst>
+                    </a:blip>
+                    <a:srcRect/>
+                    <a:stretch>
+                      <a:fillRect/>
+                    </a:stretch>
+                  </pic:blipFill>
+                  <pic:spPr bwMode="auto">
+                    <a:xfrm>
+                      <a:off x="0" y="0"/>
+                      <a:ext cx="3088005" cy="1471251"/>
+                    </a:xfrm>
+                    <a:prstGeom prst="rect">
+                      <a:avLst/>
+                    </a:prstGeom>
+                  </pic:spPr>
+                </pic:pic>
+              </a:graphicData>
+            </a:graphic>
+          </wp:inline>
+        </w:drawing>
+      </w:r>
+    </w:p>
+    <w:p>
+      <w:pPr>
+        <w:pStyle w:val="Caption"/>
+        <w:jc w:val="left"/>
+      </w:pPr>
+      <w:bookmarkStart w:id="2" w:name="_Ref473759783"/>
+      <w:r>
+        <w:t xml:space="preserve">Figure </w:t>
+      </w:r>
+      <w:r>
+        <w:fldChar w:fldCharType="begin"/>
+      </w:r>
+      <w:r>
+        <w:instrText xml:space="preserve"> SEQ Figure \* ARABIC </w:instrText>
+      </w:r>
+      <w:r>
+        <w:fldChar w:fldCharType="separate"/>
+      </w:r>
+      <w:r>
+        <w:rPr>
+          <w:noProof/>
+        </w:rPr>
+        <w:t>2</w:t>
+      </w:r>
+      <w:r>
+        <w:fldChar w:fldCharType="end"/>
+      </w:r>
       <w:bookmarkEnd w:id="2"/>
       <w:r>
-        <w:t xml:space="preserve">o achieve online learning. Meanwhile, the prediction block </w:t>
-      </w:r>
-      <w:proofErr w:type="gramStart"/>
-      <w:r>
-        <w:t>handle</w:t>
-      </w:r>
-      <w:proofErr w:type="gramEnd"/>
-      <w:r>
-        <w:t xml:space="preserve"> the incoming data as prediction input and respond to the mobile application by providing prediction result back. Specifically, the response will be either binary information on heater setting or sleeping quality. The mobile application receiving this outcome should be further interpreted and produce regarding control signal to the smart heating system. </w:t>
+        <w:t>: Prototype website homepage</w:t>
       </w:r>
     </w:p>
     <w:p>
@@ -953,49 +2497,82 @@
         <w:jc w:val="both"/>
       </w:pPr>
     </w:p>
+    <w:p>
+      <w:pPr>
+        <w:jc w:val="both"/>
+      </w:pPr>
+      <w:r>
+        <w:t>The underlying technology will be provided by the Python framework Django; the website will be styled using Bootstrap. Both these frameworks allow for rapid development and are deeply supported with extensive documentation. Initially a PHP and MySQL stack was considered as the group had prior experience, but the process of setting up all the proper database queries while exercising caution about the many security issues mean development would be lengthened. Given the timeframe of the project, the decision was made to abandon the PHP and MySQL stack and instead focus on learning Django</w:t>
+      </w:r>
+      <w:r>
+        <w:t xml:space="preserve"> from scratch</w:t>
+      </w:r>
+      <w:r>
+        <w:t>.</w:t>
+      </w:r>
+      <w:r>
+        <w:t xml:space="preserve"> </w:t>
+      </w:r>
+      <w:r>
+        <w:t>A few days was all it took to come up with a prototype machine learning backend and a functioning homepage.</w:t>
+      </w:r>
+      <w:r>
+        <w:t xml:space="preserve"> </w:t>
+      </w:r>
+      <w:r>
+        <w:t xml:space="preserve">The IDE used is </w:t>
+      </w:r>
+      <w:proofErr w:type="spellStart"/>
+      <w:r>
+        <w:t>PyCharm</w:t>
+      </w:r>
+      <w:proofErr w:type="spellEnd"/>
+      <w:r>
+        <w:t xml:space="preserve"> on Windows 10.</w:t>
+      </w:r>
+      <w:bookmarkStart w:id="3" w:name="_GoBack"/>
+      <w:bookmarkEnd w:id="3"/>
+    </w:p>
     <w:p/>
     <w:p>
       <w:pPr>
         <w:pStyle w:val="Heading3"/>
       </w:pPr>
       <w:r>
-        <w:t>Web Interface</w:t>
+        <w:t>Mobile Application</w:t>
       </w:r>
     </w:p>
     <w:p>
       <w:pPr>
         <w:jc w:val="both"/>
       </w:pPr>
-    </w:p>
-    <w:p/>
-    <w:p>
-      <w:pPr>
-        <w:pStyle w:val="Heading3"/>
-      </w:pPr>
-      <w:r>
-        <w:t>Mobile Application</w:t>
+      <w:r>
+        <w:t xml:space="preserve">The mobile application will serve as the bridge between the cloud processing and the </w:t>
+      </w:r>
+      <w:r>
+        <w:t>sensors, as well as the central hub on which users can add feedback about their sleep sessions.</w:t>
+      </w:r>
+      <w:r>
+        <w:t xml:space="preserve"> It will be coded in Swift using </w:t>
+      </w:r>
+      <w:proofErr w:type="spellStart"/>
+      <w:r>
+        <w:t>Xcode</w:t>
+      </w:r>
+      <w:proofErr w:type="spellEnd"/>
+      <w:r>
+        <w:t xml:space="preserve"> on OSX.</w:t>
       </w:r>
     </w:p>
     <w:p>
       <w:pPr>
         <w:jc w:val="both"/>
       </w:pPr>
-      <w:r>
-        <w:t xml:space="preserve">The mobile application will serve as the bridge between the cloud processing and the </w:t>
-      </w:r>
-      <w:r>
-        <w:t>sensors, as well as the central hub on which users can add feedback about their sleep sessions.</w:t>
-      </w:r>
     </w:p>
     <w:p>
       <w:pPr>
         <w:jc w:val="both"/>
       </w:pPr>
-    </w:p>
-    <w:p>
-      <w:pPr>
-        <w:jc w:val="both"/>
-      </w:pPr>
       <w:r>
         <w:t>Connecting to the band over Bluetooth, the app will collect all the raw data from the band as it records overnight, and send it to the web server.</w:t>
       </w:r>
@@ -1009,13 +2586,13 @@
         <w:fldChar w:fldCharType="begin"/>
       </w:r>
       <w:r>
-        <w:instrText xml:space="preserve"> ADDIN ZOTERO_ITEM CSL_CITATION {"citationID":"a1l5850jpaa","properties":{"formattedCitation":"[7]","plainCitation":"[7]"},"citationItems":[{"id":146,"uris":["http://zotero.org/users/2475447/items/U4PV5SPW"],"uri":["http://zotero.org/users/2475447/items/U4PV5SPW"],"itemData":{"id":146,"type":"speech","title":"Microsoft Band: Developing for Microsoft Band and Microsoft Health","abstract":"Microsoft Band: Developing for Microsoft Band and Microsoft Health","URL":"video.ch9.ms/sessions/build/2015/2-619.pptx","author":[{"family":"Alvi","given":"Ali"},{"family":"Andrews","given":"Tony"}]}}],"schema":"https://github.com/citation-style-language/schema/raw/master/csl-citation.json"} </w:instrText>
+        <w:instrText xml:space="preserve"> ADDIN ZOTERO_ITEM CSL_CITATION {"citationID":"a1l5850jpaa","properties":{"formattedCitation":"[10]","plainCitation":"[10]"},"citationItems":[{"id":146,"uris":["http://zotero.org/users/2475447/items/U4PV5SPW"],"uri":["http://zotero.org/users/2475447/items/U4PV5SPW"],"itemData":{"id":146,"type":"speech","title":"Microsoft Band: Developing for Microsoft Band and Microsoft Health","abstract":"Microsoft Band: Developing for Microsoft Band and Microsoft Health","URL":"video.ch9.ms/sessions/build/2015/2-619.pptx","author":[{"family":"Alvi","given":"Ali"},{"family":"Andrews","given":"Tony"}]}}],"schema":"https://github.com/citation-style-language/schema/raw/master/csl-citation.json"} </w:instrText>
       </w:r>
       <w:r>
         <w:fldChar w:fldCharType="separate"/>
       </w:r>
       <w:r>
-        <w:t>[7]</w:t>
+        <w:t>[10]</w:t>
       </w:r>
       <w:r>
         <w:fldChar w:fldCharType="end"/>
@@ -1133,7 +2710,7 @@
                     </pic:cNvPicPr>
                   </pic:nvPicPr>
                   <pic:blipFill>
-                    <a:blip r:embed="rId11">
+                    <a:blip r:embed="rId12">
                       <a:extLst>
                         <a:ext uri="{28A0092B-C50C-407E-A947-70E740481C1C}">
                           <a14:useLocalDpi xmlns:a14="http://schemas.microsoft.com/office/drawing/2010/main" val="0"/>
@@ -1168,8 +2745,9 @@
     <w:p>
       <w:pPr>
         <w:pStyle w:val="Caption"/>
-      </w:pPr>
-      <w:bookmarkStart w:id="3" w:name="_Ref473724473"/>
+        <w:jc w:val="left"/>
+      </w:pPr>
+      <w:bookmarkStart w:id="4" w:name="_Ref473724473"/>
       <w:r>
         <w:t xml:space="preserve">Figure </w:t>
       </w:r>
@@ -1186,12 +2764,12 @@
         <w:rPr>
           <w:noProof/>
         </w:rPr>
-        <w:t>2</w:t>
+        <w:t>3</w:t>
       </w:r>
       <w:r>
         <w:fldChar w:fldCharType="end"/>
       </w:r>
-      <w:bookmarkEnd w:id="3"/>
+      <w:bookmarkEnd w:id="4"/>
       <w:r>
         <w:t>: Prototype sensor data collection app</w:t>
       </w:r>
@@ -1201,7 +2779,10 @@
         <w:jc w:val="both"/>
       </w:pPr>
       <w:r>
-        <w:t>Apart from sensor data logging, the app is also responsible for getting feedback from the user. During the morning, the app will notify the user to rate his sleep last night by the means of a short survey. Some preliminary questions include how the user felt he slept, how hot/cold the user felt the room was, and how many times the user woke up (either naturally, so to use the bathroom, or unnaturally, because of external noise). Together with the data from the sensors, the survey will be sent to the cloud for further processing and statistics.</w:t>
+        <w:t xml:space="preserve">Apart from sensor data logging, the app is also responsible for getting feedback from the user. During the morning, the app will notify the user to rate his sleep last night by the means of a short survey. Some preliminary questions include how the user felt he slept, how hot/cold the user felt the room was, and how </w:t>
+      </w:r>
+      <w:r>
+        <w:t>many times the user woke up (either naturally, so to use the bathroom, or unnaturally, because of external noise). Together with the data from the sensors, the survey will be sent to the cloud for further processing and statistics.</w:t>
       </w:r>
     </w:p>
     <w:p>
@@ -1229,13 +2810,13 @@
         <w:fldChar w:fldCharType="begin"/>
       </w:r>
       <w:r>
-        <w:instrText xml:space="preserve"> ADDIN ZOTERO_ITEM CSL_CITATION {"citationID":"aer1va7g08","properties":{"formattedCitation":"[8]","plainCitation":"[8]"},"citationItems":[{"id":149,"uris":["http://zotero.org/users/2475447/items/2MSVH7JB"],"uri":["http://zotero.org/users/2475447/items/2MSVH7JB"],"itemData":{"id":149,"type":"webpage","title":"Nest API Reference","URL":"https://developers.nest.com/documentation/api-reference","accessed":{"date-parts":[["2017",2,1]]}}}],"schema":"https://github.com/citation-style-language/schema/raw/master/csl-citation.json"} </w:instrText>
+        <w:instrText xml:space="preserve"> ADDIN ZOTERO_ITEM CSL_CITATION {"citationID":"aer1va7g08","properties":{"formattedCitation":"[11]","plainCitation":"[11]"},"citationItems":[{"id":149,"uris":["http://zotero.org/users/2475447/items/2MSVH7JB"],"uri":["http://zotero.org/users/2475447/items/2MSVH7JB"],"itemData":{"id":149,"type":"webpage","title":"Nest API Reference","URL":"https://developers.nest.com/documentation/api-reference","accessed":{"date-parts":[["2017",2,1]]}}}],"schema":"https://github.com/citation-style-language/schema/raw/master/csl-citation.json"} </w:instrText>
       </w:r>
       <w:r>
         <w:fldChar w:fldCharType="separate"/>
       </w:r>
       <w:r>
-        <w:t>[8]</w:t>
+        <w:t>[11]</w:t>
       </w:r>
       <w:r>
         <w:fldChar w:fldCharType="end"/>
@@ -1338,7 +2919,6 @@
           <w:noProof/>
           <w:lang w:val="en-GB" w:eastAsia="en-GB"/>
         </w:rPr>
-        <w:lastRenderedPageBreak/>
         <w:drawing>
           <wp:inline distT="0" distB="0" distL="0" distR="0" wp14:anchorId="370AF077" wp14:editId="70275DC7">
             <wp:extent cx="1440000" cy="2665910"/>
@@ -1355,7 +2935,7 @@
                     <pic:cNvPicPr/>
                   </pic:nvPicPr>
                   <pic:blipFill>
-                    <a:blip r:embed="rId12"/>
+                    <a:blip r:embed="rId13"/>
                     <a:stretch>
                       <a:fillRect/>
                     </a:stretch>
@@ -1403,7 +2983,7 @@
                     <pic:cNvPicPr/>
                   </pic:nvPicPr>
                   <pic:blipFill>
-                    <a:blip r:embed="rId13">
+                    <a:blip r:embed="rId14">
                       <a:extLst>
                         <a:ext uri="{28A0092B-C50C-407E-A947-70E740481C1C}">
                           <a14:useLocalDpi xmlns:a14="http://schemas.microsoft.com/office/drawing/2010/main" val="0"/>
@@ -1438,8 +3018,9 @@
     <w:p>
       <w:pPr>
         <w:pStyle w:val="Caption"/>
-      </w:pPr>
-      <w:bookmarkStart w:id="4" w:name="_Ref473724637"/>
+        <w:jc w:val="left"/>
+      </w:pPr>
+      <w:bookmarkStart w:id="5" w:name="_Ref473724637"/>
       <w:r>
         <w:t xml:space="preserve">Figure </w:t>
       </w:r>
@@ -1456,48 +3037,16 @@
         <w:rPr>
           <w:noProof/>
         </w:rPr>
-        <w:t>3</w:t>
+        <w:t>4</w:t>
       </w:r>
       <w:r>
         <w:fldChar w:fldCharType="end"/>
       </w:r>
-      <w:bookmarkEnd w:id="4"/>
+      <w:bookmarkEnd w:id="5"/>
       <w:r>
         <w:t>: GUI Mock-up</w:t>
       </w:r>
     </w:p>
-    <w:p>
-      <w:pPr>
-        <w:jc w:val="both"/>
-      </w:pPr>
-    </w:p>
-    <w:p>
-      <w:pPr>
-        <w:jc w:val="both"/>
-      </w:pPr>
-    </w:p>
-    <w:p>
-      <w:pPr>
-        <w:jc w:val="both"/>
-      </w:pPr>
-    </w:p>
-    <w:p>
-      <w:pPr>
-        <w:jc w:val="both"/>
-      </w:pPr>
-    </w:p>
-    <w:p>
-      <w:pPr>
-        <w:jc w:val="both"/>
-      </w:pPr>
-    </w:p>
-    <w:p>
-      <w:pPr>
-        <w:jc w:val="both"/>
-      </w:pPr>
-    </w:p>
-    <w:p/>
-    <w:p/>
     <w:p>
       <w:pPr>
         <w:jc w:val="both"/>
@@ -1528,8 +3077,8 @@
           <w:rFonts w:eastAsia="MS Mincho"/>
         </w:rPr>
       </w:pPr>
-      <w:bookmarkStart w:id="5" w:name="OLE_LINK46"/>
-      <w:bookmarkStart w:id="6" w:name="OLE_LINK47"/>
+      <w:bookmarkStart w:id="6" w:name="OLE_LINK46"/>
+      <w:bookmarkStart w:id="7" w:name="OLE_LINK47"/>
       <w:proofErr w:type="spellStart"/>
       <w:r>
         <w:rPr>
@@ -1623,6 +3172,7 @@
         <w:pStyle w:val="Bibliography"/>
       </w:pPr>
       <w:r>
+        <w:lastRenderedPageBreak/>
         <w:t>[3]</w:t>
       </w:r>
       <w:r>
@@ -1745,6 +3295,139 @@
       </w:r>
       <w:r>
         <w:tab/>
+        <w:t xml:space="preserve">K. Okamoto-Mizuno and K. Mizuno, ‘Effects of thermal environment on sleep and circadian rhythm’, </w:t>
+      </w:r>
+      <w:r>
+        <w:rPr>
+          <w:i/>
+          <w:iCs/>
+        </w:rPr>
+        <w:t xml:space="preserve">J. Physiol. </w:t>
+      </w:r>
+      <w:proofErr w:type="spellStart"/>
+      <w:r>
+        <w:rPr>
+          <w:i/>
+          <w:iCs/>
+        </w:rPr>
+        <w:t>Anthropol</w:t>
+      </w:r>
+      <w:proofErr w:type="spellEnd"/>
+      <w:r>
+        <w:rPr>
+          <w:i/>
+          <w:iCs/>
+        </w:rPr>
+        <w:t>.</w:t>
+      </w:r>
+      <w:r>
+        <w:t>, vol. 31, no. 1, p. 14, May 2012.</w:t>
+      </w:r>
+    </w:p>
+    <w:p>
+      <w:pPr>
+        <w:pStyle w:val="Bibliography"/>
+      </w:pPr>
+      <w:r>
+        <w:t>[8]</w:t>
+      </w:r>
+      <w:r>
+        <w:tab/>
+        <w:t xml:space="preserve">K. Pearson, ‘LIII. On lines and planes of closest fit to systems of points in space’, </w:t>
+      </w:r>
+      <w:proofErr w:type="spellStart"/>
+      <w:r>
+        <w:rPr>
+          <w:i/>
+          <w:iCs/>
+        </w:rPr>
+        <w:t>Lond</w:t>
+      </w:r>
+      <w:proofErr w:type="spellEnd"/>
+      <w:r>
+        <w:rPr>
+          <w:i/>
+          <w:iCs/>
+        </w:rPr>
+        <w:t xml:space="preserve">. </w:t>
+      </w:r>
+      <w:proofErr w:type="spellStart"/>
+      <w:r>
+        <w:rPr>
+          <w:i/>
+          <w:iCs/>
+        </w:rPr>
+        <w:t>Edinb</w:t>
+      </w:r>
+      <w:proofErr w:type="spellEnd"/>
+      <w:r>
+        <w:rPr>
+          <w:i/>
+          <w:iCs/>
+        </w:rPr>
+        <w:t>. Dublin Philos. Mag. J. Sci.</w:t>
+      </w:r>
+      <w:r>
+        <w:t>, vol. 2, no. 11, pp. 559–572, 1901.</w:t>
+      </w:r>
+    </w:p>
+    <w:p>
+      <w:pPr>
+        <w:pStyle w:val="Bibliography"/>
+      </w:pPr>
+      <w:r>
+        <w:t>[9]</w:t>
+      </w:r>
+      <w:r>
+        <w:tab/>
+        <w:t xml:space="preserve">F. </w:t>
+      </w:r>
+      <w:proofErr w:type="spellStart"/>
+      <w:r>
+        <w:t>Pedregosa</w:t>
+      </w:r>
+      <w:proofErr w:type="spellEnd"/>
+      <w:r>
+        <w:t xml:space="preserve"> </w:t>
+      </w:r>
+      <w:r>
+        <w:rPr>
+          <w:i/>
+          <w:iCs/>
+        </w:rPr>
+        <w:t>et al.</w:t>
+      </w:r>
+      <w:r>
+        <w:t>, ‘</w:t>
+      </w:r>
+      <w:proofErr w:type="spellStart"/>
+      <w:r>
+        <w:t>Scikit</w:t>
+      </w:r>
+      <w:proofErr w:type="spellEnd"/>
+      <w:r>
+        <w:t xml:space="preserve">-learn: Machine learning in Python’, </w:t>
+      </w:r>
+      <w:r>
+        <w:rPr>
+          <w:i/>
+          <w:iCs/>
+        </w:rPr>
+        <w:t>J. Mach. Learn. Res.</w:t>
+      </w:r>
+      <w:r>
+        <w:t>, vol. 12, no. Oct, pp. 2825–2830, 2011.</w:t>
+      </w:r>
+    </w:p>
+    <w:p>
+      <w:pPr>
+        <w:pStyle w:val="Bibliography"/>
+      </w:pPr>
+      <w:r>
+        <w:t>[10]</w:t>
+      </w:r>
+      <w:r>
+        <w:tab/>
         <w:t xml:space="preserve">A. </w:t>
       </w:r>
       <w:proofErr w:type="spellStart"/>
@@ -1761,7 +3444,7 @@
         <w:pStyle w:val="Bibliography"/>
       </w:pPr>
       <w:r>
-        <w:t>[8]</w:t>
+        <w:t>[11]</w:t>
       </w:r>
       <w:r>
         <w:tab/>
@@ -1782,8 +3465,8 @@
         </w:rPr>
         <w:fldChar w:fldCharType="end"/>
       </w:r>
-      <w:bookmarkEnd w:id="5"/>
       <w:bookmarkEnd w:id="6"/>
+      <w:bookmarkEnd w:id="7"/>
     </w:p>
     <w:sectPr>
       <w:type w:val="continuous"/>
@@ -1819,7 +3502,7 @@
 <w:ftr xmlns:wpc="http://schemas.microsoft.com/office/word/2010/wordprocessingCanvas" xmlns:cx="http://schemas.microsoft.com/office/drawing/2014/chartex" xmlns:cx1="http://schemas.microsoft.com/office/drawing/2015/9/8/chartex" xmlns:cx2="http://schemas.microsoft.com/office/drawing/2015/10/21/chartex" xmlns:mc="http://schemas.openxmlformats.org/markup-compatibility/2006" xmlns:o="urn:schemas-microsoft-com:office:office" xmlns:r="http://schemas.openxmlformats.org/officeDocument/2006/relationships" xmlns:m="http://schemas.openxmlformats.org/officeDocument/2006/math" xmlns:v="urn:schemas-microsoft-com:vml" xmlns:wp14="http://schemas.microsoft.com/office/word/2010/wordprocessingDrawing" xmlns:wp="http://schemas.openxmlformats.org/drawingml/2006/wordprocessingDrawing" xmlns:w10="urn:schemas-microsoft-com:office:word" xmlns:w="http://schemas.openxmlformats.org/wordprocessingml/2006/main" xmlns:w14="http://schemas.microsoft.com/office/word/2010/wordml" xmlns:w15="http://schemas.microsoft.com/office/word/2012/wordml" xmlns:w16se="http://schemas.microsoft.com/office/word/2015/wordml/symex" xmlns:wpg="http://schemas.microsoft.com/office/word/2010/wordprocessingGroup" xmlns:wpi="http://schemas.microsoft.com/office/word/2010/wordprocessingInk" xmlns:wne="http://schemas.microsoft.com/office/word/2006/wordml" xmlns:wps="http://schemas.microsoft.com/office/word/2010/wordprocessingShape" mc:Ignorable="w14 w15 w16se wp14">
   <w:sdt>
     <w:sdtPr>
-      <w:id w:val="-1383322643"/>
+      <w:id w:val="-1059474348"/>
       <w:docPartObj>
         <w:docPartGallery w:val="Page Numbers (Bottom of Page)"/>
         <w:docPartUnique/>
@@ -1848,7 +3531,7 @@
           <w:rPr>
             <w:noProof/>
           </w:rPr>
-          <w:t>3</w:t>
+          <w:t>4</w:t>
         </w:r>
         <w:r>
           <w:rPr>
@@ -4594,7 +6277,7 @@
 </file>
 
 <file path=customXml/itemProps1.xml><?xml version="1.0" encoding="utf-8"?>
-<ds:datastoreItem xmlns:ds="http://schemas.openxmlformats.org/officeDocument/2006/customXml" ds:itemID="{B5A7945E-29CB-42CF-9538-A40B80665930}">
+<ds:datastoreItem xmlns:ds="http://schemas.openxmlformats.org/officeDocument/2006/customXml" ds:itemID="{9A29A3F2-6A9E-4462-AD41-9D7DC9E09C33}">
   <ds:schemaRefs>
     <ds:schemaRef ds:uri="http://schemas.openxmlformats.org/officeDocument/2006/bibliography"/>
   </ds:schemaRefs>

</xml_diff>